<commit_message>
Added insert functions to DAL
</commit_message>
<xml_diff>
--- a/out/production/ADSS_GROUP_AB/docs/Requirements.docx
+++ b/out/production/ADSS_GROUP_AB/docs/Requirements.docx
@@ -50,20 +50,46 @@
       </w:r>
       <w:r>
         <w:rPr>
+          <w:highlight w:val="cyan"/>
+        </w:rPr>
+        <w:t>Colored</w:t>
+      </w:r>
+      <w:r>
+        <w:t xml:space="preserve"> lines symbols </w:t>
+      </w:r>
+      <w:r>
+        <w:t>adds/changes from assignment1 to assignment2*</w:t>
+      </w:r>
+    </w:p>
+    <w:p>
+      <w:pPr>
+        <w:bidi w:val="0"/>
+      </w:pPr>
+      <w:r>
+        <w:t>*</w:t>
+      </w:r>
+      <w:r>
+        <w:rPr>
           <w:highlight w:val="yellow"/>
         </w:rPr>
         <w:t>Colored</w:t>
       </w:r>
       <w:r>
-        <w:t xml:space="preserve"> lines </w:t>
+        <w:t xml:space="preserve"> lines symbols </w:t>
       </w:r>
       <w:proofErr w:type="gramStart"/>
       <w:r>
-        <w:t>symbols</w:t>
+        <w:t>adds</w:t>
       </w:r>
       <w:proofErr w:type="gramEnd"/>
       <w:r>
-        <w:t xml:space="preserve"> our own translation and adds to the requirements form*</w:t>
+        <w:t xml:space="preserve"> from ou</w:t>
+      </w:r>
+      <w:r>
+        <w:t>r</w:t>
+      </w:r>
+      <w:r>
+        <w:t xml:space="preserve"> perspectives to system requirements*</w:t>
       </w:r>
     </w:p>
     <w:tbl>
@@ -74,14 +100,14 @@
         <w:tblLook w:val="04A0" w:firstRow="1" w:lastRow="0" w:firstColumn="1" w:lastColumn="0" w:noHBand="0" w:noVBand="1"/>
       </w:tblPr>
       <w:tblGrid>
-        <w:gridCol w:w="520"/>
-        <w:gridCol w:w="987"/>
+        <w:gridCol w:w="511"/>
+        <w:gridCol w:w="1116"/>
         <w:gridCol w:w="1282"/>
-        <w:gridCol w:w="3029"/>
-        <w:gridCol w:w="972"/>
-        <w:gridCol w:w="771"/>
-        <w:gridCol w:w="948"/>
-        <w:gridCol w:w="1975"/>
+        <w:gridCol w:w="2915"/>
+        <w:gridCol w:w="968"/>
+        <w:gridCol w:w="756"/>
+        <w:gridCol w:w="1034"/>
+        <w:gridCol w:w="1902"/>
       </w:tblGrid>
       <w:tr>
         <w:trPr>
@@ -91,7 +117,7 @@
         <w:tc>
           <w:tcPr>
             <w:cnfStyle w:val="001000000100" w:firstRow="0" w:lastRow="0" w:firstColumn="1" w:lastColumn="0" w:oddVBand="0" w:evenVBand="0" w:oddHBand="0" w:evenHBand="0" w:firstRowFirstColumn="1" w:firstRowLastColumn="0" w:lastRowFirstColumn="0" w:lastRowLastColumn="0"/>
-            <w:tcW w:w="520" w:type="dxa"/>
+            <w:tcW w:w="517" w:type="dxa"/>
           </w:tcPr>
           <w:p>
             <w:pPr>
@@ -104,7 +130,7 @@
         </w:tc>
         <w:tc>
           <w:tcPr>
-            <w:tcW w:w="987" w:type="dxa"/>
+            <w:tcW w:w="986" w:type="dxa"/>
           </w:tcPr>
           <w:p>
             <w:pPr>
@@ -139,7 +165,7 @@
         </w:tc>
         <w:tc>
           <w:tcPr>
-            <w:tcW w:w="3029" w:type="dxa"/>
+            <w:tcW w:w="2984" w:type="dxa"/>
           </w:tcPr>
           <w:p>
             <w:pPr>
@@ -154,7 +180,7 @@
         </w:tc>
         <w:tc>
           <w:tcPr>
-            <w:tcW w:w="972" w:type="dxa"/>
+            <w:tcW w:w="970" w:type="dxa"/>
           </w:tcPr>
           <w:p>
             <w:pPr>
@@ -169,7 +195,7 @@
         </w:tc>
         <w:tc>
           <w:tcPr>
-            <w:tcW w:w="771" w:type="dxa"/>
+            <w:tcW w:w="765" w:type="dxa"/>
           </w:tcPr>
           <w:p>
             <w:pPr>
@@ -184,7 +210,7 @@
         </w:tc>
         <w:tc>
           <w:tcPr>
-            <w:tcW w:w="948" w:type="dxa"/>
+            <w:tcW w:w="1034" w:type="dxa"/>
           </w:tcPr>
           <w:p>
             <w:pPr>
@@ -199,7 +225,7 @@
         </w:tc>
         <w:tc>
           <w:tcPr>
-            <w:tcW w:w="1975" w:type="dxa"/>
+            <w:tcW w:w="1946" w:type="dxa"/>
           </w:tcPr>
           <w:p>
             <w:pPr>
@@ -235,7 +261,7 @@
         <w:tc>
           <w:tcPr>
             <w:cnfStyle w:val="001000000000" w:firstRow="0" w:lastRow="0" w:firstColumn="1" w:lastColumn="0" w:oddVBand="0" w:evenVBand="0" w:oddHBand="0" w:evenHBand="0" w:firstRowFirstColumn="0" w:firstRowLastColumn="0" w:lastRowFirstColumn="0" w:lastRowLastColumn="0"/>
-            <w:tcW w:w="520" w:type="dxa"/>
+            <w:tcW w:w="517" w:type="dxa"/>
           </w:tcPr>
           <w:p>
             <w:pPr>
@@ -250,7 +276,7 @@
         </w:tc>
         <w:tc>
           <w:tcPr>
-            <w:tcW w:w="987" w:type="dxa"/>
+            <w:tcW w:w="986" w:type="dxa"/>
           </w:tcPr>
           <w:p>
             <w:pPr>
@@ -282,7 +308,7 @@
         </w:tc>
         <w:tc>
           <w:tcPr>
-            <w:tcW w:w="3029" w:type="dxa"/>
+            <w:tcW w:w="2984" w:type="dxa"/>
           </w:tcPr>
           <w:p>
             <w:pPr>
@@ -303,7 +329,7 @@
         </w:tc>
         <w:tc>
           <w:tcPr>
-            <w:tcW w:w="972" w:type="dxa"/>
+            <w:tcW w:w="970" w:type="dxa"/>
           </w:tcPr>
           <w:p>
             <w:pPr>
@@ -319,7 +345,7 @@
         </w:tc>
         <w:tc>
           <w:tcPr>
-            <w:tcW w:w="771" w:type="dxa"/>
+            <w:tcW w:w="765" w:type="dxa"/>
           </w:tcPr>
           <w:p>
             <w:pPr>
@@ -335,7 +361,7 @@
         </w:tc>
         <w:tc>
           <w:tcPr>
-            <w:tcW w:w="948" w:type="dxa"/>
+            <w:tcW w:w="1034" w:type="dxa"/>
           </w:tcPr>
           <w:p>
             <w:pPr>
@@ -351,7 +377,7 @@
         </w:tc>
         <w:tc>
           <w:tcPr>
-            <w:tcW w:w="1975" w:type="dxa"/>
+            <w:tcW w:w="1946" w:type="dxa"/>
           </w:tcPr>
           <w:p>
             <w:pPr>
@@ -373,7 +399,7 @@
         <w:tc>
           <w:tcPr>
             <w:cnfStyle w:val="001000000000" w:firstRow="0" w:lastRow="0" w:firstColumn="1" w:lastColumn="0" w:oddVBand="0" w:evenVBand="0" w:oddHBand="0" w:evenHBand="0" w:firstRowFirstColumn="0" w:firstRowLastColumn="0" w:lastRowFirstColumn="0" w:lastRowLastColumn="0"/>
-            <w:tcW w:w="520" w:type="dxa"/>
+            <w:tcW w:w="517" w:type="dxa"/>
           </w:tcPr>
           <w:p>
             <w:pPr>
@@ -388,7 +414,7 @@
         </w:tc>
         <w:tc>
           <w:tcPr>
-            <w:tcW w:w="987" w:type="dxa"/>
+            <w:tcW w:w="986" w:type="dxa"/>
           </w:tcPr>
           <w:p>
             <w:pPr>
@@ -420,7 +446,7 @@
         </w:tc>
         <w:tc>
           <w:tcPr>
-            <w:tcW w:w="3029" w:type="dxa"/>
+            <w:tcW w:w="2984" w:type="dxa"/>
           </w:tcPr>
           <w:p>
             <w:pPr>
@@ -432,7 +458,10 @@
               <w:t xml:space="preserve">For every product, the system will allow the user to </w:t>
             </w:r>
             <w:r>
-              <w:t>add and manage</w:t>
+              <w:t xml:space="preserve">add and </w:t>
+            </w:r>
+            <w:r>
+              <w:t>update</w:t>
             </w:r>
             <w:r>
               <w:t xml:space="preserve"> the following details: </w:t>
@@ -447,13 +476,22 @@
               <w:t>y</w:t>
             </w:r>
             <w:r>
+              <w:t xml:space="preserve">), </w:t>
+            </w:r>
+            <w:r>
+              <w:rPr>
+                <w:highlight w:val="cyan"/>
+              </w:rPr>
+              <w:t>minimum required</w:t>
+            </w:r>
+            <w:r>
               <w:t>.</w:t>
             </w:r>
           </w:p>
         </w:tc>
         <w:tc>
           <w:tcPr>
-            <w:tcW w:w="972" w:type="dxa"/>
+            <w:tcW w:w="970" w:type="dxa"/>
           </w:tcPr>
           <w:p>
             <w:pPr>
@@ -469,7 +507,7 @@
         </w:tc>
         <w:tc>
           <w:tcPr>
-            <w:tcW w:w="771" w:type="dxa"/>
+            <w:tcW w:w="765" w:type="dxa"/>
           </w:tcPr>
           <w:p>
             <w:pPr>
@@ -485,23 +523,23 @@
         </w:tc>
         <w:tc>
           <w:tcPr>
-            <w:tcW w:w="948" w:type="dxa"/>
-          </w:tcPr>
-          <w:p>
-            <w:pPr>
-              <w:bidi w:val="0"/>
-              <w:spacing w:before="240" w:after="240"/>
-              <w:jc w:val="center"/>
-              <w:cnfStyle w:val="000000000000" w:firstRow="0" w:lastRow="0" w:firstColumn="0" w:lastColumn="0" w:oddVBand="0" w:evenVBand="0" w:oddHBand="0" w:evenHBand="0" w:firstRowFirstColumn="0" w:firstRowLastColumn="0" w:lastRowFirstColumn="0" w:lastRowLastColumn="0"/>
-            </w:pPr>
-            <w:r>
-              <w:t>-</w:t>
-            </w:r>
-          </w:p>
-        </w:tc>
-        <w:tc>
-          <w:tcPr>
-            <w:tcW w:w="1975" w:type="dxa"/>
+            <w:tcW w:w="1034" w:type="dxa"/>
+          </w:tcPr>
+          <w:p>
+            <w:pPr>
+              <w:bidi w:val="0"/>
+              <w:spacing w:before="240" w:after="240"/>
+              <w:jc w:val="center"/>
+              <w:cnfStyle w:val="000000000000" w:firstRow="0" w:lastRow="0" w:firstColumn="0" w:lastColumn="0" w:oddVBand="0" w:evenVBand="0" w:oddHBand="0" w:evenHBand="0" w:firstRowFirstColumn="0" w:firstRowLastColumn="0" w:lastRowFirstColumn="0" w:lastRowLastColumn="0"/>
+            </w:pPr>
+            <w:r>
+              <w:t>Done</w:t>
+            </w:r>
+          </w:p>
+        </w:tc>
+        <w:tc>
+          <w:tcPr>
+            <w:tcW w:w="1946" w:type="dxa"/>
           </w:tcPr>
           <w:p>
             <w:pPr>
@@ -524,7 +562,7 @@
         <w:tc>
           <w:tcPr>
             <w:cnfStyle w:val="001000000000" w:firstRow="0" w:lastRow="0" w:firstColumn="1" w:lastColumn="0" w:oddVBand="0" w:evenVBand="0" w:oddHBand="0" w:evenHBand="0" w:firstRowFirstColumn="0" w:firstRowLastColumn="0" w:lastRowFirstColumn="0" w:lastRowLastColumn="0"/>
-            <w:tcW w:w="520" w:type="dxa"/>
+            <w:tcW w:w="517" w:type="dxa"/>
           </w:tcPr>
           <w:p>
             <w:pPr>
@@ -539,16 +577,22 @@
         </w:tc>
         <w:tc>
           <w:tcPr>
-            <w:tcW w:w="987" w:type="dxa"/>
-          </w:tcPr>
-          <w:p>
-            <w:pPr>
-              <w:bidi w:val="0"/>
-              <w:spacing w:before="240" w:after="240"/>
-              <w:jc w:val="center"/>
-              <w:cnfStyle w:val="000000100000" w:firstRow="0" w:lastRow="0" w:firstColumn="0" w:lastColumn="0" w:oddVBand="0" w:evenVBand="0" w:oddHBand="1" w:evenHBand="0" w:firstRowFirstColumn="0" w:firstRowLastColumn="0" w:lastRowFirstColumn="0" w:lastRowLastColumn="0"/>
-            </w:pPr>
-            <w:r>
+            <w:tcW w:w="986" w:type="dxa"/>
+          </w:tcPr>
+          <w:p>
+            <w:pPr>
+              <w:bidi w:val="0"/>
+              <w:spacing w:before="240" w:after="240"/>
+              <w:jc w:val="center"/>
+              <w:cnfStyle w:val="000000100000" w:firstRow="0" w:lastRow="0" w:firstColumn="0" w:lastColumn="0" w:oddVBand="0" w:evenVBand="0" w:oddHBand="1" w:evenHBand="0" w:firstRowFirstColumn="0" w:firstRowLastColumn="0" w:lastRowFirstColumn="0" w:lastRowLastColumn="0"/>
+              <w:rPr>
+                <w:highlight w:val="cyan"/>
+              </w:rPr>
+            </w:pPr>
+            <w:r>
+              <w:rPr>
+                <w:highlight w:val="cyan"/>
+              </w:rPr>
               <w:t>Storage</w:t>
             </w:r>
           </w:p>
@@ -563,111 +607,153 @@
               <w:spacing w:before="240" w:after="240"/>
               <w:jc w:val="center"/>
               <w:cnfStyle w:val="000000100000" w:firstRow="0" w:lastRow="0" w:firstColumn="0" w:lastColumn="0" w:oddVBand="0" w:evenVBand="0" w:oddHBand="1" w:evenHBand="0" w:firstRowFirstColumn="0" w:firstRowLastColumn="0" w:lastRowFirstColumn="0" w:lastRowLastColumn="0"/>
-            </w:pPr>
-            <w:r>
+              <w:rPr>
+                <w:highlight w:val="cyan"/>
+              </w:rPr>
+            </w:pPr>
+            <w:r>
+              <w:rPr>
+                <w:highlight w:val="cyan"/>
+              </w:rPr>
               <w:t>F</w:t>
             </w:r>
           </w:p>
         </w:tc>
         <w:tc>
           <w:tcPr>
-            <w:tcW w:w="3029" w:type="dxa"/>
-          </w:tcPr>
-          <w:p>
-            <w:pPr>
-              <w:bidi w:val="0"/>
-              <w:spacing w:before="240" w:after="240"/>
-              <w:cnfStyle w:val="000000100000" w:firstRow="0" w:lastRow="0" w:firstColumn="0" w:lastColumn="0" w:oddVBand="0" w:evenVBand="0" w:oddHBand="1" w:evenHBand="0" w:firstRowFirstColumn="0" w:firstRowLastColumn="0" w:lastRowFirstColumn="0" w:lastRowLastColumn="0"/>
-            </w:pPr>
-            <w:r>
-              <w:t xml:space="preserve">The system will alert the users if a product is about to run out of stock, </w:t>
-            </w:r>
-            <w:r>
-              <w:rPr>
-                <w:highlight w:val="yellow"/>
-              </w:rPr>
-              <w:t>calculated by</w:t>
-            </w:r>
-            <w:r>
-              <w:rPr>
-                <w:highlight w:val="yellow"/>
-              </w:rPr>
-              <w:t xml:space="preserve"> the</w:t>
-            </w:r>
-            <w:r>
-              <w:rPr>
-                <w:highlight w:val="yellow"/>
-              </w:rPr>
-              <w:t xml:space="preserve"> average daily sales and product quantity left</w:t>
-            </w:r>
-            <w:r>
-              <w:t>.</w:t>
-            </w:r>
-          </w:p>
-        </w:tc>
-        <w:tc>
-          <w:tcPr>
-            <w:tcW w:w="972" w:type="dxa"/>
-          </w:tcPr>
-          <w:p>
-            <w:pPr>
-              <w:bidi w:val="0"/>
-              <w:spacing w:before="240" w:after="240"/>
-              <w:jc w:val="center"/>
-              <w:cnfStyle w:val="000000100000" w:firstRow="0" w:lastRow="0" w:firstColumn="0" w:lastColumn="0" w:oddVBand="0" w:evenVBand="0" w:oddHBand="1" w:evenHBand="0" w:firstRowFirstColumn="0" w:firstRowLastColumn="0" w:lastRowFirstColumn="0" w:lastRowLastColumn="0"/>
-            </w:pPr>
-            <w:r>
+            <w:tcW w:w="2984" w:type="dxa"/>
+          </w:tcPr>
+          <w:p>
+            <w:pPr>
+              <w:bidi w:val="0"/>
+              <w:spacing w:before="240" w:after="240"/>
+              <w:cnfStyle w:val="000000100000" w:firstRow="0" w:lastRow="0" w:firstColumn="0" w:lastColumn="0" w:oddVBand="0" w:evenVBand="0" w:oddHBand="1" w:evenHBand="0" w:firstRowFirstColumn="0" w:firstRowLastColumn="0" w:lastRowFirstColumn="0" w:lastRowLastColumn="0"/>
+              <w:rPr>
+                <w:highlight w:val="cyan"/>
+              </w:rPr>
+            </w:pPr>
+            <w:r>
+              <w:rPr>
+                <w:highlight w:val="cyan"/>
+              </w:rPr>
+              <w:t xml:space="preserve">The system will monitor if products quantity </w:t>
+            </w:r>
+            <w:r>
+              <w:rPr>
+                <w:highlight w:val="cyan"/>
+              </w:rPr>
+              <w:t>runs</w:t>
+            </w:r>
+            <w:r>
+              <w:rPr>
+                <w:highlight w:val="cyan"/>
+              </w:rPr>
+              <w:t xml:space="preserve"> </w:t>
+            </w:r>
+            <w:r>
+              <w:rPr>
+                <w:highlight w:val="cyan"/>
+              </w:rPr>
+              <w:t>below</w:t>
+            </w:r>
+            <w:r>
+              <w:rPr>
+                <w:highlight w:val="cyan"/>
+              </w:rPr>
+              <w:t xml:space="preserve"> the minimum required and automatically order new sufficient stock.</w:t>
+            </w:r>
+          </w:p>
+        </w:tc>
+        <w:tc>
+          <w:tcPr>
+            <w:tcW w:w="970" w:type="dxa"/>
+          </w:tcPr>
+          <w:p>
+            <w:pPr>
+              <w:bidi w:val="0"/>
+              <w:spacing w:before="240" w:after="240"/>
+              <w:jc w:val="center"/>
+              <w:cnfStyle w:val="000000100000" w:firstRow="0" w:lastRow="0" w:firstColumn="0" w:lastColumn="0" w:oddVBand="0" w:evenVBand="0" w:oddHBand="1" w:evenHBand="0" w:firstRowFirstColumn="0" w:firstRowLastColumn="0" w:lastRowFirstColumn="0" w:lastRowLastColumn="0"/>
+              <w:rPr>
+                <w:highlight w:val="cyan"/>
+              </w:rPr>
+            </w:pPr>
+            <w:r>
+              <w:rPr>
+                <w:highlight w:val="cyan"/>
+              </w:rPr>
               <w:t>MH</w:t>
             </w:r>
           </w:p>
         </w:tc>
         <w:tc>
           <w:tcPr>
-            <w:tcW w:w="771" w:type="dxa"/>
-          </w:tcPr>
-          <w:p>
-            <w:pPr>
-              <w:bidi w:val="0"/>
-              <w:spacing w:before="240" w:after="240"/>
-              <w:jc w:val="center"/>
-              <w:cnfStyle w:val="000000100000" w:firstRow="0" w:lastRow="0" w:firstColumn="0" w:lastColumn="0" w:oddVBand="0" w:evenVBand="0" w:oddHBand="1" w:evenHBand="0" w:firstRowFirstColumn="0" w:firstRowLastColumn="0" w:lastRowFirstColumn="0" w:lastRowLastColumn="0"/>
-            </w:pPr>
-            <w:r>
+            <w:tcW w:w="765" w:type="dxa"/>
+          </w:tcPr>
+          <w:p>
+            <w:pPr>
+              <w:bidi w:val="0"/>
+              <w:spacing w:before="240" w:after="240"/>
+              <w:jc w:val="center"/>
+              <w:cnfStyle w:val="000000100000" w:firstRow="0" w:lastRow="0" w:firstColumn="0" w:lastColumn="0" w:oddVBand="0" w:evenVBand="0" w:oddHBand="1" w:evenHBand="0" w:firstRowFirstColumn="0" w:firstRowLastColumn="0" w:lastRowFirstColumn="0" w:lastRowLastColumn="0"/>
+              <w:rPr>
+                <w:highlight w:val="cyan"/>
+              </w:rPr>
+            </w:pPr>
+            <w:r>
+              <w:rPr>
+                <w:highlight w:val="cyan"/>
+              </w:rPr>
               <w:t>High</w:t>
             </w:r>
           </w:p>
         </w:tc>
         <w:tc>
           <w:tcPr>
-            <w:tcW w:w="948" w:type="dxa"/>
-          </w:tcPr>
-          <w:p>
-            <w:pPr>
-              <w:bidi w:val="0"/>
-              <w:spacing w:before="240" w:after="240"/>
-              <w:jc w:val="center"/>
-              <w:cnfStyle w:val="000000100000" w:firstRow="0" w:lastRow="0" w:firstColumn="0" w:lastColumn="0" w:oddVBand="0" w:evenVBand="0" w:oddHBand="1" w:evenHBand="0" w:firstRowFirstColumn="0" w:firstRowLastColumn="0" w:lastRowFirstColumn="0" w:lastRowLastColumn="0"/>
-            </w:pPr>
-            <w:r>
-              <w:t>-</w:t>
-            </w:r>
-          </w:p>
-        </w:tc>
-        <w:tc>
-          <w:tcPr>
-            <w:tcW w:w="1975" w:type="dxa"/>
-          </w:tcPr>
-          <w:p>
-            <w:pPr>
-              <w:bidi w:val="0"/>
-              <w:spacing w:before="240" w:after="240"/>
-              <w:jc w:val="center"/>
-              <w:cnfStyle w:val="000000100000" w:firstRow="0" w:lastRow="0" w:firstColumn="0" w:lastColumn="0" w:oddVBand="0" w:evenVBand="0" w:oddHBand="1" w:evenHBand="0" w:firstRowFirstColumn="0" w:firstRowLastColumn="0" w:lastRowFirstColumn="0" w:lastRowLastColumn="0"/>
-            </w:pPr>
-            <w:r>
+            <w:tcW w:w="1034" w:type="dxa"/>
+          </w:tcPr>
+          <w:p>
+            <w:pPr>
+              <w:bidi w:val="0"/>
+              <w:spacing w:before="240" w:after="240"/>
+              <w:jc w:val="center"/>
+              <w:cnfStyle w:val="000000100000" w:firstRow="0" w:lastRow="0" w:firstColumn="0" w:lastColumn="0" w:oddVBand="0" w:evenVBand="0" w:oddHBand="1" w:evenHBand="0" w:firstRowFirstColumn="0" w:firstRowLastColumn="0" w:lastRowFirstColumn="0" w:lastRowLastColumn="0"/>
+              <w:rPr>
+                <w:highlight w:val="cyan"/>
+              </w:rPr>
+            </w:pPr>
+            <w:r>
+              <w:rPr>
+                <w:highlight w:val="cyan"/>
+              </w:rPr>
+              <w:t>In progress</w:t>
+            </w:r>
+          </w:p>
+        </w:tc>
+        <w:tc>
+          <w:tcPr>
+            <w:tcW w:w="1946" w:type="dxa"/>
+          </w:tcPr>
+          <w:p>
+            <w:pPr>
+              <w:bidi w:val="0"/>
+              <w:spacing w:before="240" w:after="240"/>
+              <w:jc w:val="center"/>
+              <w:cnfStyle w:val="000000100000" w:firstRow="0" w:lastRow="0" w:firstColumn="0" w:lastColumn="0" w:oddVBand="0" w:evenVBand="0" w:oddHBand="1" w:evenHBand="0" w:firstRowFirstColumn="0" w:firstRowLastColumn="0" w:lastRowFirstColumn="0" w:lastRowLastColumn="0"/>
+              <w:rPr>
+                <w:highlight w:val="cyan"/>
+              </w:rPr>
+            </w:pPr>
+            <w:r>
+              <w:rPr>
+                <w:highlight w:val="cyan"/>
+              </w:rPr>
               <w:t>Y</w:t>
             </w:r>
             <w:r>
+              <w:rPr>
+                <w:highlight w:val="cyan"/>
+              </w:rPr>
               <w:t>es</w:t>
             </w:r>
           </w:p>
@@ -680,31 +766,34 @@
         <w:tc>
           <w:tcPr>
             <w:cnfStyle w:val="001000000000" w:firstRow="0" w:lastRow="0" w:firstColumn="1" w:lastColumn="0" w:oddVBand="0" w:evenVBand="0" w:oddHBand="0" w:evenHBand="0" w:firstRowFirstColumn="0" w:firstRowLastColumn="0" w:lastRowFirstColumn="0" w:lastRowLastColumn="0"/>
-            <w:tcW w:w="520" w:type="dxa"/>
-          </w:tcPr>
-          <w:p>
-            <w:pPr>
-              <w:bidi w:val="0"/>
-              <w:spacing w:before="240" w:after="240"/>
-              <w:jc w:val="center"/>
-            </w:pPr>
-            <w:r>
-              <w:t>4</w:t>
-            </w:r>
-          </w:p>
-        </w:tc>
-        <w:tc>
-          <w:tcPr>
-            <w:tcW w:w="987" w:type="dxa"/>
-          </w:tcPr>
-          <w:p>
-            <w:pPr>
-              <w:bidi w:val="0"/>
-              <w:spacing w:before="240" w:after="240"/>
-              <w:jc w:val="center"/>
-              <w:cnfStyle w:val="000000000000" w:firstRow="0" w:lastRow="0" w:firstColumn="0" w:lastColumn="0" w:oddVBand="0" w:evenVBand="0" w:oddHBand="0" w:evenHBand="0" w:firstRowFirstColumn="0" w:firstRowLastColumn="0" w:lastRowFirstColumn="0" w:lastRowLastColumn="0"/>
-            </w:pPr>
-            <w:r>
+            <w:tcW w:w="517" w:type="dxa"/>
+          </w:tcPr>
+          <w:p>
+            <w:pPr>
+              <w:bidi w:val="0"/>
+              <w:spacing w:before="240" w:after="240"/>
+              <w:jc w:val="center"/>
+            </w:pPr>
+            <w:r>
+              <w:t>5</w:t>
+            </w:r>
+          </w:p>
+        </w:tc>
+        <w:tc>
+          <w:tcPr>
+            <w:tcW w:w="986" w:type="dxa"/>
+          </w:tcPr>
+          <w:p>
+            <w:pPr>
+              <w:bidi w:val="0"/>
+              <w:spacing w:before="240" w:after="240"/>
+              <w:jc w:val="center"/>
+              <w:cnfStyle w:val="000000000000" w:firstRow="0" w:lastRow="0" w:firstColumn="0" w:lastColumn="0" w:oddVBand="0" w:evenVBand="0" w:oddHBand="0" w:evenHBand="0" w:firstRowFirstColumn="0" w:firstRowLastColumn="0" w:lastRowFirstColumn="0" w:lastRowLastColumn="0"/>
+            </w:pPr>
+            <w:r>
+              <w:rPr>
+                <w:highlight w:val="cyan"/>
+              </w:rPr>
               <w:t>Storage</w:t>
             </w:r>
           </w:p>
@@ -719,78 +808,487 @@
               <w:spacing w:before="240" w:after="240"/>
               <w:jc w:val="center"/>
               <w:cnfStyle w:val="000000000000" w:firstRow="0" w:lastRow="0" w:firstColumn="0" w:lastColumn="0" w:oddVBand="0" w:evenVBand="0" w:oddHBand="0" w:evenHBand="0" w:firstRowFirstColumn="0" w:firstRowLastColumn="0" w:lastRowFirstColumn="0" w:lastRowLastColumn="0"/>
-            </w:pPr>
-            <w:r>
+              <w:rPr>
+                <w:highlight w:val="cyan"/>
+              </w:rPr>
+            </w:pPr>
+            <w:r>
+              <w:rPr>
+                <w:highlight w:val="cyan"/>
+              </w:rPr>
               <w:t>F</w:t>
             </w:r>
           </w:p>
         </w:tc>
         <w:tc>
           <w:tcPr>
-            <w:tcW w:w="3029" w:type="dxa"/>
-          </w:tcPr>
-          <w:p>
-            <w:pPr>
-              <w:bidi w:val="0"/>
-              <w:spacing w:before="240" w:after="240"/>
-              <w:cnfStyle w:val="000000000000" w:firstRow="0" w:lastRow="0" w:firstColumn="0" w:lastColumn="0" w:oddVBand="0" w:evenVBand="0" w:oddHBand="0" w:evenHBand="0" w:firstRowFirstColumn="0" w:firstRowLastColumn="0" w:lastRowFirstColumn="0" w:lastRowLastColumn="0"/>
-            </w:pPr>
-            <w:r>
-              <w:t xml:space="preserve">The system will allow the users to create reports based on categories, subcategories, </w:t>
+            <w:tcW w:w="2984" w:type="dxa"/>
+          </w:tcPr>
+          <w:p>
+            <w:pPr>
+              <w:bidi w:val="0"/>
+              <w:spacing w:before="240" w:after="240"/>
+              <w:cnfStyle w:val="000000000000" w:firstRow="0" w:lastRow="0" w:firstColumn="0" w:lastColumn="0" w:oddVBand="0" w:evenVBand="0" w:oddHBand="0" w:evenHBand="0" w:firstRowFirstColumn="0" w:firstRowLastColumn="0" w:lastRowFirstColumn="0" w:lastRowLastColumn="0"/>
+              <w:rPr>
+                <w:rFonts w:hint="cs"/>
+                <w:highlight w:val="cyan"/>
+                <w:rtl/>
+              </w:rPr>
+            </w:pPr>
+            <w:r>
+              <w:rPr>
+                <w:highlight w:val="cyan"/>
+              </w:rPr>
+              <w:t xml:space="preserve">The system will order new product stock automatically every predefined </w:t>
             </w:r>
             <w:proofErr w:type="gramStart"/>
             <w:r>
-              <w:t>sizes</w:t>
+              <w:rPr>
+                <w:highlight w:val="cyan"/>
+              </w:rPr>
+              <w:t>period</w:t>
+            </w:r>
+            <w:r>
+              <w:rPr>
+                <w:highlight w:val="cyan"/>
+              </w:rPr>
+              <w:t xml:space="preserve"> </w:t>
+            </w:r>
+            <w:r>
+              <w:rPr>
+                <w:highlight w:val="cyan"/>
+              </w:rPr>
+              <w:t>.</w:t>
+            </w:r>
+            <w:r>
+              <w:rPr>
+                <w:highlight w:val="cyan"/>
+              </w:rPr>
+              <w:t>The</w:t>
             </w:r>
             <w:proofErr w:type="gramEnd"/>
             <w:r>
-              <w:t xml:space="preserve"> or bad items (outdated/damaged)</w:t>
-            </w:r>
-          </w:p>
-        </w:tc>
-        <w:tc>
-          <w:tcPr>
-            <w:tcW w:w="972" w:type="dxa"/>
-          </w:tcPr>
-          <w:p>
-            <w:pPr>
-              <w:bidi w:val="0"/>
-              <w:spacing w:before="240" w:after="240"/>
-              <w:jc w:val="center"/>
-              <w:cnfStyle w:val="000000000000" w:firstRow="0" w:lastRow="0" w:firstColumn="0" w:lastColumn="0" w:oddVBand="0" w:evenVBand="0" w:oddHBand="0" w:evenHBand="0" w:firstRowFirstColumn="0" w:firstRowLastColumn="0" w:lastRowFirstColumn="0" w:lastRowLastColumn="0"/>
-            </w:pPr>
-            <w:r>
+              <w:rPr>
+                <w:highlight w:val="cyan"/>
+              </w:rPr>
+              <w:t xml:space="preserve"> automatic </w:t>
+            </w:r>
+            <w:r>
+              <w:rPr>
+                <w:highlight w:val="cyan"/>
+              </w:rPr>
+              <w:t xml:space="preserve">period </w:t>
+            </w:r>
+            <w:r>
+              <w:rPr>
+                <w:highlight w:val="cyan"/>
+              </w:rPr>
+              <w:t>order should be sent to the supplier at least one day before.</w:t>
+            </w:r>
+          </w:p>
+        </w:tc>
+        <w:tc>
+          <w:tcPr>
+            <w:tcW w:w="970" w:type="dxa"/>
+          </w:tcPr>
+          <w:p>
+            <w:pPr>
+              <w:bidi w:val="0"/>
+              <w:spacing w:before="240" w:after="240"/>
+              <w:jc w:val="center"/>
+              <w:cnfStyle w:val="000000000000" w:firstRow="0" w:lastRow="0" w:firstColumn="0" w:lastColumn="0" w:oddVBand="0" w:evenVBand="0" w:oddHBand="0" w:evenHBand="0" w:firstRowFirstColumn="0" w:firstRowLastColumn="0" w:lastRowFirstColumn="0" w:lastRowLastColumn="0"/>
+              <w:rPr>
+                <w:highlight w:val="cyan"/>
+              </w:rPr>
+            </w:pPr>
+            <w:r>
+              <w:rPr>
+                <w:highlight w:val="cyan"/>
+              </w:rPr>
               <w:t>MH</w:t>
             </w:r>
           </w:p>
         </w:tc>
         <w:tc>
           <w:tcPr>
-            <w:tcW w:w="771" w:type="dxa"/>
-          </w:tcPr>
-          <w:p>
-            <w:pPr>
-              <w:bidi w:val="0"/>
-              <w:spacing w:before="240" w:after="240"/>
-              <w:jc w:val="center"/>
-              <w:cnfStyle w:val="000000000000" w:firstRow="0" w:lastRow="0" w:firstColumn="0" w:lastColumn="0" w:oddVBand="0" w:evenVBand="0" w:oddHBand="0" w:evenHBand="0" w:firstRowFirstColumn="0" w:firstRowLastColumn="0" w:lastRowFirstColumn="0" w:lastRowLastColumn="0"/>
-            </w:pPr>
-            <w:r>
+            <w:tcW w:w="765" w:type="dxa"/>
+          </w:tcPr>
+          <w:p>
+            <w:pPr>
+              <w:bidi w:val="0"/>
+              <w:spacing w:before="240" w:after="240"/>
+              <w:jc w:val="center"/>
+              <w:cnfStyle w:val="000000000000" w:firstRow="0" w:lastRow="0" w:firstColumn="0" w:lastColumn="0" w:oddVBand="0" w:evenVBand="0" w:oddHBand="0" w:evenHBand="0" w:firstRowFirstColumn="0" w:firstRowLastColumn="0" w:lastRowFirstColumn="0" w:lastRowLastColumn="0"/>
+              <w:rPr>
+                <w:highlight w:val="cyan"/>
+              </w:rPr>
+            </w:pPr>
+            <w:r>
+              <w:rPr>
+                <w:highlight w:val="cyan"/>
+              </w:rPr>
               <w:t>High</w:t>
             </w:r>
           </w:p>
-          <w:p>
-            <w:pPr>
-              <w:bidi w:val="0"/>
-              <w:spacing w:before="240" w:after="240"/>
-              <w:jc w:val="center"/>
-              <w:cnfStyle w:val="000000000000" w:firstRow="0" w:lastRow="0" w:firstColumn="0" w:lastColumn="0" w:oddVBand="0" w:evenVBand="0" w:oddHBand="0" w:evenHBand="0" w:firstRowFirstColumn="0" w:firstRowLastColumn="0" w:lastRowFirstColumn="0" w:lastRowLastColumn="0"/>
-            </w:pPr>
-          </w:p>
-        </w:tc>
-        <w:tc>
-          <w:tcPr>
-            <w:tcW w:w="948" w:type="dxa"/>
+        </w:tc>
+        <w:tc>
+          <w:tcPr>
+            <w:tcW w:w="1034" w:type="dxa"/>
+          </w:tcPr>
+          <w:p>
+            <w:pPr>
+              <w:bidi w:val="0"/>
+              <w:spacing w:before="240" w:after="240"/>
+              <w:jc w:val="center"/>
+              <w:cnfStyle w:val="000000000000" w:firstRow="0" w:lastRow="0" w:firstColumn="0" w:lastColumn="0" w:oddVBand="0" w:evenVBand="0" w:oddHBand="0" w:evenHBand="0" w:firstRowFirstColumn="0" w:firstRowLastColumn="0" w:lastRowFirstColumn="0" w:lastRowLastColumn="0"/>
+              <w:rPr>
+                <w:color w:val="FF0000"/>
+                <w:highlight w:val="cyan"/>
+              </w:rPr>
+            </w:pPr>
+            <w:r>
+              <w:rPr>
+                <w:highlight w:val="cyan"/>
+              </w:rPr>
+              <w:t>In progress</w:t>
+            </w:r>
+          </w:p>
+        </w:tc>
+        <w:tc>
+          <w:tcPr>
+            <w:tcW w:w="1946" w:type="dxa"/>
+          </w:tcPr>
+          <w:p>
+            <w:pPr>
+              <w:bidi w:val="0"/>
+              <w:spacing w:before="240" w:after="240"/>
+              <w:jc w:val="center"/>
+              <w:cnfStyle w:val="000000000000" w:firstRow="0" w:lastRow="0" w:firstColumn="0" w:lastColumn="0" w:oddVBand="0" w:evenVBand="0" w:oddHBand="0" w:evenHBand="0" w:firstRowFirstColumn="0" w:firstRowLastColumn="0" w:lastRowFirstColumn="0" w:lastRowLastColumn="0"/>
+              <w:rPr>
+                <w:highlight w:val="cyan"/>
+              </w:rPr>
+            </w:pPr>
+            <w:r>
+              <w:rPr>
+                <w:highlight w:val="cyan"/>
+              </w:rPr>
+              <w:t>Yes</w:t>
+            </w:r>
+          </w:p>
+        </w:tc>
+      </w:tr>
+      <w:tr>
+        <w:trPr>
+          <w:cnfStyle w:val="000000100000" w:firstRow="0" w:lastRow="0" w:firstColumn="0" w:lastColumn="0" w:oddVBand="0" w:evenVBand="0" w:oddHBand="1" w:evenHBand="0" w:firstRowFirstColumn="0" w:firstRowLastColumn="0" w:lastRowFirstColumn="0" w:lastRowLastColumn="0"/>
+          <w:trHeight w:val="570"/>
+        </w:trPr>
+        <w:tc>
+          <w:tcPr>
+            <w:cnfStyle w:val="001000000000" w:firstRow="0" w:lastRow="0" w:firstColumn="1" w:lastColumn="0" w:oddVBand="0" w:evenVBand="0" w:oddHBand="0" w:evenHBand="0" w:firstRowFirstColumn="0" w:firstRowLastColumn="0" w:lastRowFirstColumn="0" w:lastRowLastColumn="0"/>
+            <w:tcW w:w="517" w:type="dxa"/>
+          </w:tcPr>
+          <w:p>
+            <w:pPr>
+              <w:bidi w:val="0"/>
+              <w:spacing w:before="240" w:after="240"/>
+              <w:jc w:val="center"/>
+            </w:pPr>
+            <w:r>
+              <w:t>6</w:t>
+            </w:r>
+          </w:p>
+        </w:tc>
+        <w:tc>
+          <w:tcPr>
+            <w:tcW w:w="986" w:type="dxa"/>
+          </w:tcPr>
+          <w:p>
+            <w:pPr>
+              <w:bidi w:val="0"/>
+              <w:spacing w:before="240" w:after="240"/>
+              <w:jc w:val="center"/>
+              <w:cnfStyle w:val="000000100000" w:firstRow="0" w:lastRow="0" w:firstColumn="0" w:lastColumn="0" w:oddVBand="0" w:evenVBand="0" w:oddHBand="1" w:evenHBand="0" w:firstRowFirstColumn="0" w:firstRowLastColumn="0" w:lastRowFirstColumn="0" w:lastRowLastColumn="0"/>
+              <w:rPr>
+                <w:highlight w:val="cyan"/>
+              </w:rPr>
+            </w:pPr>
+            <w:r>
+              <w:rPr>
+                <w:highlight w:val="cyan"/>
+              </w:rPr>
+              <w:t>Suppliers</w:t>
+            </w:r>
+          </w:p>
+        </w:tc>
+        <w:tc>
+          <w:tcPr>
+            <w:tcW w:w="1282" w:type="dxa"/>
+          </w:tcPr>
+          <w:p>
+            <w:pPr>
+              <w:bidi w:val="0"/>
+              <w:spacing w:before="240" w:after="240"/>
+              <w:jc w:val="center"/>
+              <w:cnfStyle w:val="000000100000" w:firstRow="0" w:lastRow="0" w:firstColumn="0" w:lastColumn="0" w:oddVBand="0" w:evenVBand="0" w:oddHBand="1" w:evenHBand="0" w:firstRowFirstColumn="0" w:firstRowLastColumn="0" w:lastRowFirstColumn="0" w:lastRowLastColumn="0"/>
+              <w:rPr>
+                <w:highlight w:val="cyan"/>
+              </w:rPr>
+            </w:pPr>
+            <w:r>
+              <w:rPr>
+                <w:highlight w:val="cyan"/>
+              </w:rPr>
+              <w:t>F</w:t>
+            </w:r>
+          </w:p>
+        </w:tc>
+        <w:tc>
+          <w:tcPr>
+            <w:tcW w:w="2984" w:type="dxa"/>
+          </w:tcPr>
+          <w:p>
+            <w:pPr>
+              <w:bidi w:val="0"/>
+              <w:spacing w:before="240" w:after="240"/>
+              <w:cnfStyle w:val="000000100000" w:firstRow="0" w:lastRow="0" w:firstColumn="0" w:lastColumn="0" w:oddVBand="0" w:evenVBand="0" w:oddHBand="1" w:evenHBand="0" w:firstRowFirstColumn="0" w:firstRowLastColumn="0" w:lastRowFirstColumn="0" w:lastRowLastColumn="0"/>
+              <w:rPr>
+                <w:highlight w:val="cyan"/>
+              </w:rPr>
+            </w:pPr>
+            <w:r>
+              <w:rPr>
+                <w:highlight w:val="cyan"/>
+              </w:rPr>
+              <w:t>For e</w:t>
+            </w:r>
+            <w:r>
+              <w:rPr>
+                <w:highlight w:val="cyan"/>
+              </w:rPr>
+              <w:t xml:space="preserve">very </w:t>
+            </w:r>
+            <w:r>
+              <w:rPr>
+                <w:highlight w:val="cyan"/>
+              </w:rPr>
+              <w:t xml:space="preserve">new product stock </w:t>
+            </w:r>
+            <w:proofErr w:type="gramStart"/>
+            <w:r>
+              <w:rPr>
+                <w:highlight w:val="cyan"/>
+              </w:rPr>
+              <w:t>order</w:t>
+            </w:r>
+            <w:proofErr w:type="gramEnd"/>
+            <w:r>
+              <w:rPr>
+                <w:highlight w:val="cyan"/>
+              </w:rPr>
+              <w:t xml:space="preserve"> the system will calculate the best fitted supplier to order from, calculated by the lower supplier price.</w:t>
+            </w:r>
+          </w:p>
+        </w:tc>
+        <w:tc>
+          <w:tcPr>
+            <w:tcW w:w="970" w:type="dxa"/>
+          </w:tcPr>
+          <w:p>
+            <w:pPr>
+              <w:bidi w:val="0"/>
+              <w:spacing w:before="240" w:after="240"/>
+              <w:jc w:val="center"/>
+              <w:cnfStyle w:val="000000100000" w:firstRow="0" w:lastRow="0" w:firstColumn="0" w:lastColumn="0" w:oddVBand="0" w:evenVBand="0" w:oddHBand="1" w:evenHBand="0" w:firstRowFirstColumn="0" w:firstRowLastColumn="0" w:lastRowFirstColumn="0" w:lastRowLastColumn="0"/>
+              <w:rPr>
+                <w:highlight w:val="cyan"/>
+              </w:rPr>
+            </w:pPr>
+            <w:r>
+              <w:rPr>
+                <w:highlight w:val="cyan"/>
+              </w:rPr>
+              <w:t>MH</w:t>
+            </w:r>
+          </w:p>
+        </w:tc>
+        <w:tc>
+          <w:tcPr>
+            <w:tcW w:w="765" w:type="dxa"/>
+          </w:tcPr>
+          <w:p>
+            <w:pPr>
+              <w:bidi w:val="0"/>
+              <w:spacing w:before="240" w:after="240"/>
+              <w:jc w:val="center"/>
+              <w:cnfStyle w:val="000000100000" w:firstRow="0" w:lastRow="0" w:firstColumn="0" w:lastColumn="0" w:oddVBand="0" w:evenVBand="0" w:oddHBand="1" w:evenHBand="0" w:firstRowFirstColumn="0" w:firstRowLastColumn="0" w:lastRowFirstColumn="0" w:lastRowLastColumn="0"/>
+              <w:rPr>
+                <w:highlight w:val="cyan"/>
+              </w:rPr>
+            </w:pPr>
+            <w:r>
+              <w:rPr>
+                <w:highlight w:val="cyan"/>
+              </w:rPr>
+              <w:t>High</w:t>
+            </w:r>
+          </w:p>
+        </w:tc>
+        <w:tc>
+          <w:tcPr>
+            <w:tcW w:w="1034" w:type="dxa"/>
+          </w:tcPr>
+          <w:p>
+            <w:pPr>
+              <w:bidi w:val="0"/>
+              <w:spacing w:before="240" w:after="240"/>
+              <w:jc w:val="center"/>
+              <w:cnfStyle w:val="000000100000" w:firstRow="0" w:lastRow="0" w:firstColumn="0" w:lastColumn="0" w:oddVBand="0" w:evenVBand="0" w:oddHBand="1" w:evenHBand="0" w:firstRowFirstColumn="0" w:firstRowLastColumn="0" w:lastRowFirstColumn="0" w:lastRowLastColumn="0"/>
+              <w:rPr>
+                <w:highlight w:val="cyan"/>
+              </w:rPr>
+            </w:pPr>
+            <w:r>
+              <w:rPr>
+                <w:highlight w:val="cyan"/>
+              </w:rPr>
+              <w:t>In progress</w:t>
+            </w:r>
+          </w:p>
+        </w:tc>
+        <w:tc>
+          <w:tcPr>
+            <w:tcW w:w="1946" w:type="dxa"/>
+          </w:tcPr>
+          <w:p>
+            <w:pPr>
+              <w:bidi w:val="0"/>
+              <w:spacing w:before="240" w:after="240"/>
+              <w:jc w:val="center"/>
+              <w:cnfStyle w:val="000000100000" w:firstRow="0" w:lastRow="0" w:firstColumn="0" w:lastColumn="0" w:oddVBand="0" w:evenVBand="0" w:oddHBand="1" w:evenHBand="0" w:firstRowFirstColumn="0" w:firstRowLastColumn="0" w:lastRowFirstColumn="0" w:lastRowLastColumn="0"/>
+              <w:rPr>
+                <w:highlight w:val="cyan"/>
+              </w:rPr>
+            </w:pPr>
+            <w:r>
+              <w:rPr>
+                <w:highlight w:val="cyan"/>
+              </w:rPr>
+              <w:t>Yes</w:t>
+            </w:r>
+          </w:p>
+        </w:tc>
+      </w:tr>
+      <w:tr>
+        <w:trPr>
+          <w:trHeight w:val="570"/>
+        </w:trPr>
+        <w:tc>
+          <w:tcPr>
+            <w:cnfStyle w:val="001000000000" w:firstRow="0" w:lastRow="0" w:firstColumn="1" w:lastColumn="0" w:oddVBand="0" w:evenVBand="0" w:oddHBand="0" w:evenHBand="0" w:firstRowFirstColumn="0" w:firstRowLastColumn="0" w:lastRowFirstColumn="0" w:lastRowLastColumn="0"/>
+            <w:tcW w:w="517" w:type="dxa"/>
+          </w:tcPr>
+          <w:p>
+            <w:pPr>
+              <w:bidi w:val="0"/>
+              <w:spacing w:before="240" w:after="240"/>
+              <w:jc w:val="center"/>
+            </w:pPr>
+            <w:r>
+              <w:lastRenderedPageBreak/>
+              <w:t>7</w:t>
+            </w:r>
+          </w:p>
+        </w:tc>
+        <w:tc>
+          <w:tcPr>
+            <w:tcW w:w="986" w:type="dxa"/>
+          </w:tcPr>
+          <w:p>
+            <w:pPr>
+              <w:bidi w:val="0"/>
+              <w:spacing w:before="240" w:after="240"/>
+              <w:jc w:val="center"/>
+              <w:cnfStyle w:val="000000000000" w:firstRow="0" w:lastRow="0" w:firstColumn="0" w:lastColumn="0" w:oddVBand="0" w:evenVBand="0" w:oddHBand="0" w:evenHBand="0" w:firstRowFirstColumn="0" w:firstRowLastColumn="0" w:lastRowFirstColumn="0" w:lastRowLastColumn="0"/>
+            </w:pPr>
+            <w:r>
+              <w:t>Storage</w:t>
+            </w:r>
+          </w:p>
+        </w:tc>
+        <w:tc>
+          <w:tcPr>
+            <w:tcW w:w="1282" w:type="dxa"/>
+          </w:tcPr>
+          <w:p>
+            <w:pPr>
+              <w:bidi w:val="0"/>
+              <w:spacing w:before="240" w:after="240"/>
+              <w:jc w:val="center"/>
+              <w:cnfStyle w:val="000000000000" w:firstRow="0" w:lastRow="0" w:firstColumn="0" w:lastColumn="0" w:oddVBand="0" w:evenVBand="0" w:oddHBand="0" w:evenHBand="0" w:firstRowFirstColumn="0" w:firstRowLastColumn="0" w:lastRowFirstColumn="0" w:lastRowLastColumn="0"/>
+            </w:pPr>
+            <w:r>
+              <w:t>F</w:t>
+            </w:r>
+          </w:p>
+        </w:tc>
+        <w:tc>
+          <w:tcPr>
+            <w:tcW w:w="2984" w:type="dxa"/>
+          </w:tcPr>
+          <w:p>
+            <w:pPr>
+              <w:bidi w:val="0"/>
+              <w:spacing w:before="240" w:after="240"/>
+              <w:cnfStyle w:val="000000000000" w:firstRow="0" w:lastRow="0" w:firstColumn="0" w:lastColumn="0" w:oddVBand="0" w:evenVBand="0" w:oddHBand="0" w:evenHBand="0" w:firstRowFirstColumn="0" w:firstRowLastColumn="0" w:lastRowFirstColumn="0" w:lastRowLastColumn="0"/>
+            </w:pPr>
+            <w:r>
+              <w:t>The system will allow the users to create reports based on categories, subcategories, sizes or bad items (outdated/damaged)</w:t>
+            </w:r>
+          </w:p>
+        </w:tc>
+        <w:tc>
+          <w:tcPr>
+            <w:tcW w:w="970" w:type="dxa"/>
+          </w:tcPr>
+          <w:p>
+            <w:pPr>
+              <w:bidi w:val="0"/>
+              <w:spacing w:before="240" w:after="240"/>
+              <w:jc w:val="center"/>
+              <w:cnfStyle w:val="000000000000" w:firstRow="0" w:lastRow="0" w:firstColumn="0" w:lastColumn="0" w:oddVBand="0" w:evenVBand="0" w:oddHBand="0" w:evenHBand="0" w:firstRowFirstColumn="0" w:firstRowLastColumn="0" w:lastRowFirstColumn="0" w:lastRowLastColumn="0"/>
+            </w:pPr>
+            <w:r>
+              <w:t>MH</w:t>
+            </w:r>
+          </w:p>
+        </w:tc>
+        <w:tc>
+          <w:tcPr>
+            <w:tcW w:w="765" w:type="dxa"/>
+          </w:tcPr>
+          <w:p>
+            <w:pPr>
+              <w:bidi w:val="0"/>
+              <w:spacing w:before="240" w:after="240"/>
+              <w:jc w:val="center"/>
+              <w:cnfStyle w:val="000000000000" w:firstRow="0" w:lastRow="0" w:firstColumn="0" w:lastColumn="0" w:oddVBand="0" w:evenVBand="0" w:oddHBand="0" w:evenHBand="0" w:firstRowFirstColumn="0" w:firstRowLastColumn="0" w:lastRowFirstColumn="0" w:lastRowLastColumn="0"/>
+            </w:pPr>
+            <w:r>
+              <w:t>High</w:t>
+            </w:r>
+          </w:p>
+          <w:p>
+            <w:pPr>
+              <w:bidi w:val="0"/>
+              <w:spacing w:before="240" w:after="240"/>
+              <w:jc w:val="center"/>
+              <w:cnfStyle w:val="000000000000" w:firstRow="0" w:lastRow="0" w:firstColumn="0" w:lastColumn="0" w:oddVBand="0" w:evenVBand="0" w:oddHBand="0" w:evenHBand="0" w:firstRowFirstColumn="0" w:firstRowLastColumn="0" w:lastRowFirstColumn="0" w:lastRowLastColumn="0"/>
+            </w:pPr>
+          </w:p>
+        </w:tc>
+        <w:tc>
+          <w:tcPr>
+            <w:tcW w:w="1034" w:type="dxa"/>
           </w:tcPr>
           <w:p>
             <w:pPr>
@@ -814,7 +1312,7 @@
         </w:tc>
         <w:tc>
           <w:tcPr>
-            <w:tcW w:w="1975" w:type="dxa"/>
+            <w:tcW w:w="1946" w:type="dxa"/>
           </w:tcPr>
           <w:p>
             <w:pPr>
@@ -837,22 +1335,22 @@
         <w:tc>
           <w:tcPr>
             <w:cnfStyle w:val="001000000000" w:firstRow="0" w:lastRow="0" w:firstColumn="1" w:lastColumn="0" w:oddVBand="0" w:evenVBand="0" w:oddHBand="0" w:evenHBand="0" w:firstRowFirstColumn="0" w:firstRowLastColumn="0" w:lastRowFirstColumn="0" w:lastRowLastColumn="0"/>
-            <w:tcW w:w="520" w:type="dxa"/>
-          </w:tcPr>
-          <w:p>
-            <w:pPr>
-              <w:bidi w:val="0"/>
-              <w:spacing w:before="240" w:after="240"/>
-              <w:jc w:val="center"/>
-            </w:pPr>
-            <w:r>
-              <w:t>5</w:t>
-            </w:r>
-          </w:p>
-        </w:tc>
-        <w:tc>
-          <w:tcPr>
-            <w:tcW w:w="987" w:type="dxa"/>
+            <w:tcW w:w="517" w:type="dxa"/>
+          </w:tcPr>
+          <w:p>
+            <w:pPr>
+              <w:bidi w:val="0"/>
+              <w:spacing w:before="240" w:after="240"/>
+              <w:jc w:val="center"/>
+            </w:pPr>
+            <w:r>
+              <w:t>8</w:t>
+            </w:r>
+          </w:p>
+        </w:tc>
+        <w:tc>
+          <w:tcPr>
+            <w:tcW w:w="986" w:type="dxa"/>
           </w:tcPr>
           <w:p>
             <w:pPr>
@@ -884,7 +1382,7 @@
         </w:tc>
         <w:tc>
           <w:tcPr>
-            <w:tcW w:w="3029" w:type="dxa"/>
+            <w:tcW w:w="2984" w:type="dxa"/>
           </w:tcPr>
           <w:p>
             <w:pPr>
@@ -899,7 +1397,7 @@
         </w:tc>
         <w:tc>
           <w:tcPr>
-            <w:tcW w:w="972" w:type="dxa"/>
+            <w:tcW w:w="970" w:type="dxa"/>
           </w:tcPr>
           <w:p>
             <w:pPr>
@@ -915,7 +1413,7 @@
         </w:tc>
         <w:tc>
           <w:tcPr>
-            <w:tcW w:w="771" w:type="dxa"/>
+            <w:tcW w:w="765" w:type="dxa"/>
           </w:tcPr>
           <w:p>
             <w:pPr>
@@ -931,7 +1429,7 @@
         </w:tc>
         <w:tc>
           <w:tcPr>
-            <w:tcW w:w="948" w:type="dxa"/>
+            <w:tcW w:w="1034" w:type="dxa"/>
           </w:tcPr>
           <w:p>
             <w:pPr>
@@ -947,7 +1445,7 @@
         </w:tc>
         <w:tc>
           <w:tcPr>
-            <w:tcW w:w="1975" w:type="dxa"/>
+            <w:tcW w:w="1946" w:type="dxa"/>
           </w:tcPr>
           <w:p>
             <w:pPr>
@@ -969,22 +1467,22 @@
         <w:tc>
           <w:tcPr>
             <w:cnfStyle w:val="001000000000" w:firstRow="0" w:lastRow="0" w:firstColumn="1" w:lastColumn="0" w:oddVBand="0" w:evenVBand="0" w:oddHBand="0" w:evenHBand="0" w:firstRowFirstColumn="0" w:firstRowLastColumn="0" w:lastRowFirstColumn="0" w:lastRowLastColumn="0"/>
-            <w:tcW w:w="520" w:type="dxa"/>
-          </w:tcPr>
-          <w:p>
-            <w:pPr>
-              <w:bidi w:val="0"/>
-              <w:spacing w:before="240" w:after="240"/>
-              <w:jc w:val="center"/>
-            </w:pPr>
-            <w:r>
-              <w:t>6</w:t>
-            </w:r>
-          </w:p>
-        </w:tc>
-        <w:tc>
-          <w:tcPr>
-            <w:tcW w:w="987" w:type="dxa"/>
+            <w:tcW w:w="517" w:type="dxa"/>
+          </w:tcPr>
+          <w:p>
+            <w:pPr>
+              <w:bidi w:val="0"/>
+              <w:spacing w:before="240" w:after="240"/>
+              <w:jc w:val="center"/>
+            </w:pPr>
+            <w:r>
+              <w:t>9</w:t>
+            </w:r>
+          </w:p>
+        </w:tc>
+        <w:tc>
+          <w:tcPr>
+            <w:tcW w:w="986" w:type="dxa"/>
           </w:tcPr>
           <w:p>
             <w:pPr>
@@ -1016,37 +1514,22 @@
         </w:tc>
         <w:tc>
           <w:tcPr>
-            <w:tcW w:w="3029" w:type="dxa"/>
-          </w:tcPr>
-          <w:p>
-            <w:pPr>
-              <w:bidi w:val="0"/>
-              <w:spacing w:before="240" w:after="240"/>
-              <w:cnfStyle w:val="000000000000" w:firstRow="0" w:lastRow="0" w:firstColumn="0" w:lastColumn="0" w:oddVBand="0" w:evenVBand="0" w:oddHBand="0" w:evenHBand="0" w:firstRowFirstColumn="0" w:firstRowLastColumn="0" w:lastRowFirstColumn="0" w:lastRowLastColumn="0"/>
-            </w:pPr>
-            <w:r>
-              <w:t>The system will monitor</w:t>
-            </w:r>
-            <w:r>
-              <w:t xml:space="preserve"> and record</w:t>
-            </w:r>
-            <w:r>
-              <w:t xml:space="preserve"> the price of </w:t>
-            </w:r>
-            <w:r>
-              <w:t>the</w:t>
-            </w:r>
-            <w:r>
-              <w:t xml:space="preserve"> product</w:t>
-            </w:r>
-            <w:r>
-              <w:t>s include the supplier price and the sell price.</w:t>
-            </w:r>
-          </w:p>
-        </w:tc>
-        <w:tc>
-          <w:tcPr>
-            <w:tcW w:w="972" w:type="dxa"/>
+            <w:tcW w:w="2984" w:type="dxa"/>
+          </w:tcPr>
+          <w:p>
+            <w:pPr>
+              <w:bidi w:val="0"/>
+              <w:spacing w:before="240" w:after="240"/>
+              <w:cnfStyle w:val="000000000000" w:firstRow="0" w:lastRow="0" w:firstColumn="0" w:lastColumn="0" w:oddVBand="0" w:evenVBand="0" w:oddHBand="0" w:evenHBand="0" w:firstRowFirstColumn="0" w:firstRowLastColumn="0" w:lastRowFirstColumn="0" w:lastRowLastColumn="0"/>
+            </w:pPr>
+            <w:r>
+              <w:t>The system will monitor and record the price of the products include the supplier price and the sell price.</w:t>
+            </w:r>
+          </w:p>
+        </w:tc>
+        <w:tc>
+          <w:tcPr>
+            <w:tcW w:w="970" w:type="dxa"/>
           </w:tcPr>
           <w:p>
             <w:pPr>
@@ -1062,7 +1545,7 @@
         </w:tc>
         <w:tc>
           <w:tcPr>
-            <w:tcW w:w="771" w:type="dxa"/>
+            <w:tcW w:w="765" w:type="dxa"/>
           </w:tcPr>
           <w:p>
             <w:pPr>
@@ -1078,7 +1561,7 @@
         </w:tc>
         <w:tc>
           <w:tcPr>
-            <w:tcW w:w="948" w:type="dxa"/>
+            <w:tcW w:w="1034" w:type="dxa"/>
           </w:tcPr>
           <w:p>
             <w:pPr>
@@ -1094,7 +1577,545 @@
         </w:tc>
         <w:tc>
           <w:tcPr>
-            <w:tcW w:w="1975" w:type="dxa"/>
+            <w:tcW w:w="1946" w:type="dxa"/>
+          </w:tcPr>
+          <w:p>
+            <w:pPr>
+              <w:bidi w:val="0"/>
+              <w:spacing w:before="240" w:after="240"/>
+              <w:jc w:val="center"/>
+              <w:cnfStyle w:val="000000000000" w:firstRow="0" w:lastRow="0" w:firstColumn="0" w:lastColumn="0" w:oddVBand="0" w:evenVBand="0" w:oddHBand="0" w:evenHBand="0" w:firstRowFirstColumn="0" w:firstRowLastColumn="0" w:lastRowFirstColumn="0" w:lastRowLastColumn="0"/>
+            </w:pPr>
+            <w:r>
+              <w:t>Yes</w:t>
+            </w:r>
+          </w:p>
+        </w:tc>
+      </w:tr>
+      <w:tr>
+        <w:trPr>
+          <w:cnfStyle w:val="000000100000" w:firstRow="0" w:lastRow="0" w:firstColumn="0" w:lastColumn="0" w:oddVBand="0" w:evenVBand="0" w:oddHBand="1" w:evenHBand="0" w:firstRowFirstColumn="0" w:firstRowLastColumn="0" w:lastRowFirstColumn="0" w:lastRowLastColumn="0"/>
+          <w:trHeight w:val="1550"/>
+        </w:trPr>
+        <w:tc>
+          <w:tcPr>
+            <w:cnfStyle w:val="001000000000" w:firstRow="0" w:lastRow="0" w:firstColumn="1" w:lastColumn="0" w:oddVBand="0" w:evenVBand="0" w:oddHBand="0" w:evenHBand="0" w:firstRowFirstColumn="0" w:firstRowLastColumn="0" w:lastRowFirstColumn="0" w:lastRowLastColumn="0"/>
+            <w:tcW w:w="517" w:type="dxa"/>
+          </w:tcPr>
+          <w:p>
+            <w:pPr>
+              <w:bidi w:val="0"/>
+              <w:spacing w:before="240" w:after="240"/>
+              <w:jc w:val="center"/>
+            </w:pPr>
+            <w:r>
+              <w:t>10</w:t>
+            </w:r>
+          </w:p>
+        </w:tc>
+        <w:tc>
+          <w:tcPr>
+            <w:tcW w:w="986" w:type="dxa"/>
+          </w:tcPr>
+          <w:p>
+            <w:pPr>
+              <w:bidi w:val="0"/>
+              <w:spacing w:before="240" w:after="240"/>
+              <w:jc w:val="center"/>
+              <w:cnfStyle w:val="000000100000" w:firstRow="0" w:lastRow="0" w:firstColumn="0" w:lastColumn="0" w:oddVBand="0" w:evenVBand="0" w:oddHBand="1" w:evenHBand="0" w:firstRowFirstColumn="0" w:firstRowLastColumn="0" w:lastRowFirstColumn="0" w:lastRowLastColumn="0"/>
+            </w:pPr>
+            <w:proofErr w:type="spellStart"/>
+            <w:r>
+              <w:t>Stroage</w:t>
+            </w:r>
+            <w:proofErr w:type="spellEnd"/>
+          </w:p>
+        </w:tc>
+        <w:tc>
+          <w:tcPr>
+            <w:tcW w:w="1282" w:type="dxa"/>
+          </w:tcPr>
+          <w:p>
+            <w:pPr>
+              <w:bidi w:val="0"/>
+              <w:spacing w:before="240" w:after="240"/>
+              <w:jc w:val="center"/>
+              <w:cnfStyle w:val="000000100000" w:firstRow="0" w:lastRow="0" w:firstColumn="0" w:lastColumn="0" w:oddVBand="0" w:evenVBand="0" w:oddHBand="1" w:evenHBand="0" w:firstRowFirstColumn="0" w:firstRowLastColumn="0" w:lastRowFirstColumn="0" w:lastRowLastColumn="0"/>
+            </w:pPr>
+            <w:r>
+              <w:t>F</w:t>
+            </w:r>
+          </w:p>
+        </w:tc>
+        <w:tc>
+          <w:tcPr>
+            <w:tcW w:w="2984" w:type="dxa"/>
+          </w:tcPr>
+          <w:p>
+            <w:pPr>
+              <w:bidi w:val="0"/>
+              <w:spacing w:before="240" w:after="240"/>
+              <w:cnfStyle w:val="000000100000" w:firstRow="0" w:lastRow="0" w:firstColumn="0" w:lastColumn="0" w:oddVBand="0" w:evenVBand="0" w:oddHBand="1" w:evenHBand="0" w:firstRowFirstColumn="0" w:firstRowLastColumn="0" w:lastRowFirstColumn="0" w:lastRowLastColumn="0"/>
+            </w:pPr>
+            <w:r>
+              <w:t>The system will allow the user to put a discount percentage on a product for a limited amount of time.</w:t>
+            </w:r>
+          </w:p>
+        </w:tc>
+        <w:tc>
+          <w:tcPr>
+            <w:tcW w:w="970" w:type="dxa"/>
+          </w:tcPr>
+          <w:p>
+            <w:pPr>
+              <w:bidi w:val="0"/>
+              <w:spacing w:before="240" w:after="240"/>
+              <w:jc w:val="center"/>
+              <w:cnfStyle w:val="000000100000" w:firstRow="0" w:lastRow="0" w:firstColumn="0" w:lastColumn="0" w:oddVBand="0" w:evenVBand="0" w:oddHBand="1" w:evenHBand="0" w:firstRowFirstColumn="0" w:firstRowLastColumn="0" w:lastRowFirstColumn="0" w:lastRowLastColumn="0"/>
+            </w:pPr>
+            <w:r>
+              <w:t>MH</w:t>
+            </w:r>
+          </w:p>
+        </w:tc>
+        <w:tc>
+          <w:tcPr>
+            <w:tcW w:w="765" w:type="dxa"/>
+          </w:tcPr>
+          <w:p>
+            <w:pPr>
+              <w:bidi w:val="0"/>
+              <w:spacing w:before="240" w:after="240"/>
+              <w:jc w:val="center"/>
+              <w:cnfStyle w:val="000000100000" w:firstRow="0" w:lastRow="0" w:firstColumn="0" w:lastColumn="0" w:oddVBand="0" w:evenVBand="0" w:oddHBand="1" w:evenHBand="0" w:firstRowFirstColumn="0" w:firstRowLastColumn="0" w:lastRowFirstColumn="0" w:lastRowLastColumn="0"/>
+            </w:pPr>
+            <w:r>
+              <w:t>High</w:t>
+            </w:r>
+          </w:p>
+        </w:tc>
+        <w:tc>
+          <w:tcPr>
+            <w:tcW w:w="1034" w:type="dxa"/>
+          </w:tcPr>
+          <w:p>
+            <w:pPr>
+              <w:bidi w:val="0"/>
+              <w:spacing w:before="240" w:after="240"/>
+              <w:jc w:val="center"/>
+              <w:cnfStyle w:val="000000100000" w:firstRow="0" w:lastRow="0" w:firstColumn="0" w:lastColumn="0" w:oddVBand="0" w:evenVBand="0" w:oddHBand="1" w:evenHBand="0" w:firstRowFirstColumn="0" w:firstRowLastColumn="0" w:lastRowFirstColumn="0" w:lastRowLastColumn="0"/>
+            </w:pPr>
+            <w:r>
+              <w:t>Done</w:t>
+            </w:r>
+          </w:p>
+        </w:tc>
+        <w:tc>
+          <w:tcPr>
+            <w:tcW w:w="1946" w:type="dxa"/>
+          </w:tcPr>
+          <w:p>
+            <w:pPr>
+              <w:bidi w:val="0"/>
+              <w:spacing w:before="240" w:after="240"/>
+              <w:jc w:val="center"/>
+              <w:cnfStyle w:val="000000100000" w:firstRow="0" w:lastRow="0" w:firstColumn="0" w:lastColumn="0" w:oddVBand="0" w:evenVBand="0" w:oddHBand="1" w:evenHBand="0" w:firstRowFirstColumn="0" w:firstRowLastColumn="0" w:lastRowFirstColumn="0" w:lastRowLastColumn="0"/>
+            </w:pPr>
+            <w:r>
+              <w:t>Yes</w:t>
+            </w:r>
+          </w:p>
+        </w:tc>
+      </w:tr>
+      <w:tr>
+        <w:trPr>
+          <w:trHeight w:val="1260"/>
+        </w:trPr>
+        <w:tc>
+          <w:tcPr>
+            <w:cnfStyle w:val="001000000000" w:firstRow="0" w:lastRow="0" w:firstColumn="1" w:lastColumn="0" w:oddVBand="0" w:evenVBand="0" w:oddHBand="0" w:evenHBand="0" w:firstRowFirstColumn="0" w:firstRowLastColumn="0" w:lastRowFirstColumn="0" w:lastRowLastColumn="0"/>
+            <w:tcW w:w="517" w:type="dxa"/>
+          </w:tcPr>
+          <w:p>
+            <w:pPr>
+              <w:bidi w:val="0"/>
+              <w:spacing w:before="240" w:after="240"/>
+              <w:jc w:val="center"/>
+            </w:pPr>
+            <w:r>
+              <w:t>11</w:t>
+            </w:r>
+          </w:p>
+        </w:tc>
+        <w:tc>
+          <w:tcPr>
+            <w:tcW w:w="986" w:type="dxa"/>
+          </w:tcPr>
+          <w:p>
+            <w:pPr>
+              <w:bidi w:val="0"/>
+              <w:spacing w:before="240" w:after="240"/>
+              <w:jc w:val="center"/>
+              <w:cnfStyle w:val="000000000000" w:firstRow="0" w:lastRow="0" w:firstColumn="0" w:lastColumn="0" w:oddVBand="0" w:evenVBand="0" w:oddHBand="0" w:evenHBand="0" w:firstRowFirstColumn="0" w:firstRowLastColumn="0" w:lastRowFirstColumn="0" w:lastRowLastColumn="0"/>
+            </w:pPr>
+            <w:proofErr w:type="spellStart"/>
+            <w:r>
+              <w:t>Stroage</w:t>
+            </w:r>
+            <w:proofErr w:type="spellEnd"/>
+          </w:p>
+        </w:tc>
+        <w:tc>
+          <w:tcPr>
+            <w:tcW w:w="1282" w:type="dxa"/>
+          </w:tcPr>
+          <w:p>
+            <w:pPr>
+              <w:bidi w:val="0"/>
+              <w:spacing w:before="240" w:after="240"/>
+              <w:jc w:val="center"/>
+              <w:cnfStyle w:val="000000000000" w:firstRow="0" w:lastRow="0" w:firstColumn="0" w:lastColumn="0" w:oddVBand="0" w:evenVBand="0" w:oddHBand="0" w:evenHBand="0" w:firstRowFirstColumn="0" w:firstRowLastColumn="0" w:lastRowFirstColumn="0" w:lastRowLastColumn="0"/>
+            </w:pPr>
+            <w:r>
+              <w:t>F</w:t>
+            </w:r>
+          </w:p>
+        </w:tc>
+        <w:tc>
+          <w:tcPr>
+            <w:tcW w:w="2984" w:type="dxa"/>
+          </w:tcPr>
+          <w:p>
+            <w:pPr>
+              <w:bidi w:val="0"/>
+              <w:spacing w:before="240" w:after="240"/>
+              <w:cnfStyle w:val="000000000000" w:firstRow="0" w:lastRow="0" w:firstColumn="0" w:lastColumn="0" w:oddVBand="0" w:evenVBand="0" w:oddHBand="0" w:evenHBand="0" w:firstRowFirstColumn="0" w:firstRowLastColumn="0" w:lastRowFirstColumn="0" w:lastRowLastColumn="0"/>
+            </w:pPr>
+            <w:r>
+              <w:t>The system will have the option to sell an item.</w:t>
+            </w:r>
+          </w:p>
+        </w:tc>
+        <w:tc>
+          <w:tcPr>
+            <w:tcW w:w="970" w:type="dxa"/>
+          </w:tcPr>
+          <w:p>
+            <w:pPr>
+              <w:bidi w:val="0"/>
+              <w:spacing w:before="240" w:after="240"/>
+              <w:jc w:val="center"/>
+              <w:cnfStyle w:val="000000000000" w:firstRow="0" w:lastRow="0" w:firstColumn="0" w:lastColumn="0" w:oddVBand="0" w:evenVBand="0" w:oddHBand="0" w:evenHBand="0" w:firstRowFirstColumn="0" w:firstRowLastColumn="0" w:lastRowFirstColumn="0" w:lastRowLastColumn="0"/>
+            </w:pPr>
+            <w:r>
+              <w:t>MH</w:t>
+            </w:r>
+          </w:p>
+        </w:tc>
+        <w:tc>
+          <w:tcPr>
+            <w:tcW w:w="765" w:type="dxa"/>
+          </w:tcPr>
+          <w:p>
+            <w:pPr>
+              <w:bidi w:val="0"/>
+              <w:spacing w:before="240" w:after="240"/>
+              <w:jc w:val="center"/>
+              <w:cnfStyle w:val="000000000000" w:firstRow="0" w:lastRow="0" w:firstColumn="0" w:lastColumn="0" w:oddVBand="0" w:evenVBand="0" w:oddHBand="0" w:evenHBand="0" w:firstRowFirstColumn="0" w:firstRowLastColumn="0" w:lastRowFirstColumn="0" w:lastRowLastColumn="0"/>
+            </w:pPr>
+            <w:r>
+              <w:t>Low</w:t>
+            </w:r>
+          </w:p>
+        </w:tc>
+        <w:tc>
+          <w:tcPr>
+            <w:tcW w:w="1034" w:type="dxa"/>
+          </w:tcPr>
+          <w:p>
+            <w:pPr>
+              <w:bidi w:val="0"/>
+              <w:spacing w:before="240" w:after="240"/>
+              <w:jc w:val="center"/>
+              <w:cnfStyle w:val="000000000000" w:firstRow="0" w:lastRow="0" w:firstColumn="0" w:lastColumn="0" w:oddVBand="0" w:evenVBand="0" w:oddHBand="0" w:evenHBand="0" w:firstRowFirstColumn="0" w:firstRowLastColumn="0" w:lastRowFirstColumn="0" w:lastRowLastColumn="0"/>
+            </w:pPr>
+            <w:r>
+              <w:t>Done</w:t>
+            </w:r>
+          </w:p>
+        </w:tc>
+        <w:tc>
+          <w:tcPr>
+            <w:tcW w:w="1946" w:type="dxa"/>
+          </w:tcPr>
+          <w:p>
+            <w:pPr>
+              <w:bidi w:val="0"/>
+              <w:spacing w:before="240" w:after="240"/>
+              <w:jc w:val="center"/>
+              <w:cnfStyle w:val="000000000000" w:firstRow="0" w:lastRow="0" w:firstColumn="0" w:lastColumn="0" w:oddVBand="0" w:evenVBand="0" w:oddHBand="0" w:evenHBand="0" w:firstRowFirstColumn="0" w:firstRowLastColumn="0" w:lastRowFirstColumn="0" w:lastRowLastColumn="0"/>
+            </w:pPr>
+            <w:r>
+              <w:t>Yes</w:t>
+            </w:r>
+          </w:p>
+        </w:tc>
+      </w:tr>
+      <w:tr>
+        <w:trPr>
+          <w:cnfStyle w:val="000000100000" w:firstRow="0" w:lastRow="0" w:firstColumn="0" w:lastColumn="0" w:oddVBand="0" w:evenVBand="0" w:oddHBand="1" w:evenHBand="0" w:firstRowFirstColumn="0" w:firstRowLastColumn="0" w:lastRowFirstColumn="0" w:lastRowLastColumn="0"/>
+          <w:trHeight w:val="1547"/>
+        </w:trPr>
+        <w:tc>
+          <w:tcPr>
+            <w:cnfStyle w:val="001000000000" w:firstRow="0" w:lastRow="0" w:firstColumn="1" w:lastColumn="0" w:oddVBand="0" w:evenVBand="0" w:oddHBand="0" w:evenHBand="0" w:firstRowFirstColumn="0" w:firstRowLastColumn="0" w:lastRowFirstColumn="0" w:lastRowLastColumn="0"/>
+            <w:tcW w:w="517" w:type="dxa"/>
+          </w:tcPr>
+          <w:p>
+            <w:pPr>
+              <w:bidi w:val="0"/>
+              <w:spacing w:before="240" w:after="240"/>
+              <w:jc w:val="center"/>
+            </w:pPr>
+            <w:r>
+              <w:t>12</w:t>
+            </w:r>
+          </w:p>
+        </w:tc>
+        <w:tc>
+          <w:tcPr>
+            <w:tcW w:w="986" w:type="dxa"/>
+          </w:tcPr>
+          <w:p>
+            <w:pPr>
+              <w:bidi w:val="0"/>
+              <w:spacing w:before="240" w:after="240"/>
+              <w:jc w:val="center"/>
+              <w:cnfStyle w:val="000000100000" w:firstRow="0" w:lastRow="0" w:firstColumn="0" w:lastColumn="0" w:oddVBand="0" w:evenVBand="0" w:oddHBand="1" w:evenHBand="0" w:firstRowFirstColumn="0" w:firstRowLastColumn="0" w:lastRowFirstColumn="0" w:lastRowLastColumn="0"/>
+            </w:pPr>
+            <w:proofErr w:type="spellStart"/>
+            <w:r>
+              <w:t>Stroage</w:t>
+            </w:r>
+            <w:proofErr w:type="spellEnd"/>
+          </w:p>
+        </w:tc>
+        <w:tc>
+          <w:tcPr>
+            <w:tcW w:w="1282" w:type="dxa"/>
+          </w:tcPr>
+          <w:p>
+            <w:pPr>
+              <w:bidi w:val="0"/>
+              <w:spacing w:before="240" w:after="240"/>
+              <w:jc w:val="center"/>
+              <w:cnfStyle w:val="000000100000" w:firstRow="0" w:lastRow="0" w:firstColumn="0" w:lastColumn="0" w:oddVBand="0" w:evenVBand="0" w:oddHBand="1" w:evenHBand="0" w:firstRowFirstColumn="0" w:firstRowLastColumn="0" w:lastRowFirstColumn="0" w:lastRowLastColumn="0"/>
+            </w:pPr>
+            <w:r>
+              <w:t>F</w:t>
+            </w:r>
+          </w:p>
+        </w:tc>
+        <w:tc>
+          <w:tcPr>
+            <w:tcW w:w="2984" w:type="dxa"/>
+          </w:tcPr>
+          <w:p>
+            <w:pPr>
+              <w:bidi w:val="0"/>
+              <w:spacing w:before="240" w:after="240"/>
+              <w:cnfStyle w:val="000000100000" w:firstRow="0" w:lastRow="0" w:firstColumn="0" w:lastColumn="0" w:oddVBand="0" w:evenVBand="0" w:oddHBand="1" w:evenHBand="0" w:firstRowFirstColumn="0" w:firstRowLastColumn="0" w:lastRowFirstColumn="0" w:lastRowLastColumn="0"/>
+            </w:pPr>
+            <w:r>
+              <w:t>The system will have the option to change product state (undamaged to damaged).</w:t>
+            </w:r>
+          </w:p>
+        </w:tc>
+        <w:tc>
+          <w:tcPr>
+            <w:tcW w:w="970" w:type="dxa"/>
+          </w:tcPr>
+          <w:p>
+            <w:pPr>
+              <w:bidi w:val="0"/>
+              <w:spacing w:before="240" w:after="240"/>
+              <w:jc w:val="center"/>
+              <w:cnfStyle w:val="000000100000" w:firstRow="0" w:lastRow="0" w:firstColumn="0" w:lastColumn="0" w:oddVBand="0" w:evenVBand="0" w:oddHBand="1" w:evenHBand="0" w:firstRowFirstColumn="0" w:firstRowLastColumn="0" w:lastRowFirstColumn="0" w:lastRowLastColumn="0"/>
+            </w:pPr>
+            <w:r>
+              <w:t>MH</w:t>
+            </w:r>
+          </w:p>
+        </w:tc>
+        <w:tc>
+          <w:tcPr>
+            <w:tcW w:w="765" w:type="dxa"/>
+          </w:tcPr>
+          <w:p>
+            <w:pPr>
+              <w:bidi w:val="0"/>
+              <w:spacing w:before="240" w:after="240"/>
+              <w:jc w:val="center"/>
+              <w:cnfStyle w:val="000000100000" w:firstRow="0" w:lastRow="0" w:firstColumn="0" w:lastColumn="0" w:oddVBand="0" w:evenVBand="0" w:oddHBand="1" w:evenHBand="0" w:firstRowFirstColumn="0" w:firstRowLastColumn="0" w:lastRowFirstColumn="0" w:lastRowLastColumn="0"/>
+            </w:pPr>
+            <w:r>
+              <w:t>Low</w:t>
+            </w:r>
+          </w:p>
+        </w:tc>
+        <w:tc>
+          <w:tcPr>
+            <w:tcW w:w="1034" w:type="dxa"/>
+          </w:tcPr>
+          <w:p>
+            <w:pPr>
+              <w:bidi w:val="0"/>
+              <w:spacing w:before="240" w:after="240"/>
+              <w:jc w:val="center"/>
+              <w:cnfStyle w:val="000000100000" w:firstRow="0" w:lastRow="0" w:firstColumn="0" w:lastColumn="0" w:oddVBand="0" w:evenVBand="0" w:oddHBand="1" w:evenHBand="0" w:firstRowFirstColumn="0" w:firstRowLastColumn="0" w:lastRowFirstColumn="0" w:lastRowLastColumn="0"/>
+            </w:pPr>
+            <w:r>
+              <w:t>Done</w:t>
+            </w:r>
+          </w:p>
+        </w:tc>
+        <w:tc>
+          <w:tcPr>
+            <w:tcW w:w="1946" w:type="dxa"/>
+          </w:tcPr>
+          <w:p>
+            <w:pPr>
+              <w:bidi w:val="0"/>
+              <w:spacing w:before="240" w:after="240"/>
+              <w:jc w:val="center"/>
+              <w:cnfStyle w:val="000000100000" w:firstRow="0" w:lastRow="0" w:firstColumn="0" w:lastColumn="0" w:oddVBand="0" w:evenVBand="0" w:oddHBand="1" w:evenHBand="0" w:firstRowFirstColumn="0" w:firstRowLastColumn="0" w:lastRowFirstColumn="0" w:lastRowLastColumn="0"/>
+            </w:pPr>
+            <w:r>
+              <w:t>Yes</w:t>
+            </w:r>
+          </w:p>
+        </w:tc>
+      </w:tr>
+      <w:tr>
+        <w:trPr>
+          <w:trHeight w:val="1541"/>
+        </w:trPr>
+        <w:tc>
+          <w:tcPr>
+            <w:cnfStyle w:val="001000000000" w:firstRow="0" w:lastRow="0" w:firstColumn="1" w:lastColumn="0" w:oddVBand="0" w:evenVBand="0" w:oddHBand="0" w:evenHBand="0" w:firstRowFirstColumn="0" w:firstRowLastColumn="0" w:lastRowFirstColumn="0" w:lastRowLastColumn="0"/>
+            <w:tcW w:w="517" w:type="dxa"/>
+          </w:tcPr>
+          <w:p>
+            <w:pPr>
+              <w:bidi w:val="0"/>
+              <w:spacing w:before="240" w:after="240"/>
+              <w:jc w:val="center"/>
+            </w:pPr>
+            <w:r>
+              <w:t>13</w:t>
+            </w:r>
+          </w:p>
+        </w:tc>
+        <w:tc>
+          <w:tcPr>
+            <w:tcW w:w="986" w:type="dxa"/>
+          </w:tcPr>
+          <w:p>
+            <w:pPr>
+              <w:bidi w:val="0"/>
+              <w:spacing w:before="240" w:after="240"/>
+              <w:jc w:val="center"/>
+              <w:cnfStyle w:val="000000000000" w:firstRow="0" w:lastRow="0" w:firstColumn="0" w:lastColumn="0" w:oddVBand="0" w:evenVBand="0" w:oddHBand="0" w:evenHBand="0" w:firstRowFirstColumn="0" w:firstRowLastColumn="0" w:lastRowFirstColumn="0" w:lastRowLastColumn="0"/>
+            </w:pPr>
+            <w:proofErr w:type="spellStart"/>
+            <w:r>
+              <w:t>Stroage</w:t>
+            </w:r>
+            <w:proofErr w:type="spellEnd"/>
+          </w:p>
+        </w:tc>
+        <w:tc>
+          <w:tcPr>
+            <w:tcW w:w="1282" w:type="dxa"/>
+          </w:tcPr>
+          <w:p>
+            <w:pPr>
+              <w:bidi w:val="0"/>
+              <w:spacing w:before="240" w:after="240"/>
+              <w:jc w:val="center"/>
+              <w:cnfStyle w:val="000000000000" w:firstRow="0" w:lastRow="0" w:firstColumn="0" w:lastColumn="0" w:oddVBand="0" w:evenVBand="0" w:oddHBand="0" w:evenHBand="0" w:firstRowFirstColumn="0" w:firstRowLastColumn="0" w:lastRowFirstColumn="0" w:lastRowLastColumn="0"/>
+            </w:pPr>
+            <w:r>
+              <w:t>F</w:t>
+            </w:r>
+          </w:p>
+        </w:tc>
+        <w:tc>
+          <w:tcPr>
+            <w:tcW w:w="2984" w:type="dxa"/>
+          </w:tcPr>
+          <w:p>
+            <w:pPr>
+              <w:bidi w:val="0"/>
+              <w:spacing w:before="240" w:after="240"/>
+              <w:cnfStyle w:val="000000000000" w:firstRow="0" w:lastRow="0" w:firstColumn="0" w:lastColumn="0" w:oddVBand="0" w:evenVBand="0" w:oddHBand="0" w:evenHBand="0" w:firstRowFirstColumn="0" w:firstRowLastColumn="0" w:lastRowFirstColumn="0" w:lastRowLastColumn="0"/>
+            </w:pPr>
+            <w:r>
+              <w:t>The system will have the ability of adding/deleting new categories, sub-categories, products and items.</w:t>
+            </w:r>
+          </w:p>
+        </w:tc>
+        <w:tc>
+          <w:tcPr>
+            <w:tcW w:w="970" w:type="dxa"/>
+          </w:tcPr>
+          <w:p>
+            <w:pPr>
+              <w:bidi w:val="0"/>
+              <w:spacing w:before="240" w:after="240"/>
+              <w:jc w:val="center"/>
+              <w:cnfStyle w:val="000000000000" w:firstRow="0" w:lastRow="0" w:firstColumn="0" w:lastColumn="0" w:oddVBand="0" w:evenVBand="0" w:oddHBand="0" w:evenHBand="0" w:firstRowFirstColumn="0" w:firstRowLastColumn="0" w:lastRowFirstColumn="0" w:lastRowLastColumn="0"/>
+            </w:pPr>
+            <w:r>
+              <w:t>MH</w:t>
+            </w:r>
+          </w:p>
+        </w:tc>
+        <w:tc>
+          <w:tcPr>
+            <w:tcW w:w="765" w:type="dxa"/>
+          </w:tcPr>
+          <w:p>
+            <w:pPr>
+              <w:bidi w:val="0"/>
+              <w:spacing w:before="240" w:after="240"/>
+              <w:jc w:val="center"/>
+              <w:cnfStyle w:val="000000000000" w:firstRow="0" w:lastRow="0" w:firstColumn="0" w:lastColumn="0" w:oddVBand="0" w:evenVBand="0" w:oddHBand="0" w:evenHBand="0" w:firstRowFirstColumn="0" w:firstRowLastColumn="0" w:lastRowFirstColumn="0" w:lastRowLastColumn="0"/>
+            </w:pPr>
+            <w:r>
+              <w:t>Low</w:t>
+            </w:r>
+          </w:p>
+        </w:tc>
+        <w:tc>
+          <w:tcPr>
+            <w:tcW w:w="1034" w:type="dxa"/>
+          </w:tcPr>
+          <w:p>
+            <w:pPr>
+              <w:bidi w:val="0"/>
+              <w:spacing w:before="240" w:after="240"/>
+              <w:jc w:val="center"/>
+              <w:cnfStyle w:val="000000000000" w:firstRow="0" w:lastRow="0" w:firstColumn="0" w:lastColumn="0" w:oddVBand="0" w:evenVBand="0" w:oddHBand="0" w:evenHBand="0" w:firstRowFirstColumn="0" w:firstRowLastColumn="0" w:lastRowFirstColumn="0" w:lastRowLastColumn="0"/>
+            </w:pPr>
+            <w:r>
+              <w:t>Done</w:t>
+            </w:r>
+          </w:p>
+        </w:tc>
+        <w:tc>
+          <w:tcPr>
+            <w:tcW w:w="1946" w:type="dxa"/>
           </w:tcPr>
           <w:p>
             <w:pPr>
@@ -1117,23 +2138,25 @@
         <w:tc>
           <w:tcPr>
             <w:cnfStyle w:val="001000000000" w:firstRow="0" w:lastRow="0" w:firstColumn="1" w:lastColumn="0" w:oddVBand="0" w:evenVBand="0" w:oddHBand="0" w:evenHBand="0" w:firstRowFirstColumn="0" w:firstRowLastColumn="0" w:lastRowFirstColumn="0" w:lastRowLastColumn="0"/>
-            <w:tcW w:w="520" w:type="dxa"/>
-          </w:tcPr>
-          <w:p>
-            <w:pPr>
-              <w:bidi w:val="0"/>
-              <w:spacing w:before="240" w:after="240"/>
-              <w:jc w:val="center"/>
-            </w:pPr>
-            <w:r>
-              <w:lastRenderedPageBreak/>
-              <w:t>7</w:t>
-            </w:r>
-          </w:p>
-        </w:tc>
-        <w:tc>
-          <w:tcPr>
-            <w:tcW w:w="987" w:type="dxa"/>
+            <w:tcW w:w="517" w:type="dxa"/>
+          </w:tcPr>
+          <w:p>
+            <w:pPr>
+              <w:bidi w:val="0"/>
+              <w:spacing w:before="240" w:after="240"/>
+              <w:jc w:val="center"/>
+            </w:pPr>
+            <w:r>
+              <w:t>1</w:t>
+            </w:r>
+            <w:r>
+              <w:t>4</w:t>
+            </w:r>
+          </w:p>
+        </w:tc>
+        <w:tc>
+          <w:tcPr>
+            <w:tcW w:w="986" w:type="dxa"/>
           </w:tcPr>
           <w:p>
             <w:pPr>
@@ -1165,7 +2188,7 @@
         </w:tc>
         <w:tc>
           <w:tcPr>
-            <w:tcW w:w="3029" w:type="dxa"/>
+            <w:tcW w:w="2984" w:type="dxa"/>
           </w:tcPr>
           <w:p>
             <w:pPr>
@@ -1183,7 +2206,7 @@
         </w:tc>
         <w:tc>
           <w:tcPr>
-            <w:tcW w:w="972" w:type="dxa"/>
+            <w:tcW w:w="970" w:type="dxa"/>
           </w:tcPr>
           <w:p>
             <w:pPr>
@@ -1199,7 +2222,7 @@
         </w:tc>
         <w:tc>
           <w:tcPr>
-            <w:tcW w:w="771" w:type="dxa"/>
+            <w:tcW w:w="765" w:type="dxa"/>
           </w:tcPr>
           <w:p>
             <w:pPr>
@@ -1215,7 +2238,7 @@
         </w:tc>
         <w:tc>
           <w:tcPr>
-            <w:tcW w:w="948" w:type="dxa"/>
+            <w:tcW w:w="1034" w:type="dxa"/>
           </w:tcPr>
           <w:p>
             <w:pPr>
@@ -1231,7 +2254,7 @@
         </w:tc>
         <w:tc>
           <w:tcPr>
-            <w:tcW w:w="1975" w:type="dxa"/>
+            <w:tcW w:w="1946" w:type="dxa"/>
           </w:tcPr>
           <w:p>
             <w:pPr>
@@ -1253,22 +2276,26 @@
         <w:tc>
           <w:tcPr>
             <w:cnfStyle w:val="001000000000" w:firstRow="0" w:lastRow="0" w:firstColumn="1" w:lastColumn="0" w:oddVBand="0" w:evenVBand="0" w:oddHBand="0" w:evenHBand="0" w:firstRowFirstColumn="0" w:firstRowLastColumn="0" w:lastRowFirstColumn="0" w:lastRowLastColumn="0"/>
-            <w:tcW w:w="520" w:type="dxa"/>
-          </w:tcPr>
-          <w:p>
-            <w:pPr>
-              <w:bidi w:val="0"/>
-              <w:spacing w:before="240" w:after="240"/>
-              <w:jc w:val="center"/>
-            </w:pPr>
-            <w:r>
-              <w:t>8</w:t>
-            </w:r>
-          </w:p>
-        </w:tc>
-        <w:tc>
-          <w:tcPr>
-            <w:tcW w:w="987" w:type="dxa"/>
+            <w:tcW w:w="517" w:type="dxa"/>
+          </w:tcPr>
+          <w:p>
+            <w:pPr>
+              <w:bidi w:val="0"/>
+              <w:spacing w:before="240" w:after="240"/>
+              <w:jc w:val="center"/>
+            </w:pPr>
+            <w:r>
+              <w:lastRenderedPageBreak/>
+              <w:t>1</w:t>
+            </w:r>
+            <w:r>
+              <w:t>5</w:t>
+            </w:r>
+          </w:p>
+        </w:tc>
+        <w:tc>
+          <w:tcPr>
+            <w:tcW w:w="986" w:type="dxa"/>
           </w:tcPr>
           <w:p>
             <w:pPr>
@@ -1300,7 +2327,7 @@
         </w:tc>
         <w:tc>
           <w:tcPr>
-            <w:tcW w:w="3029" w:type="dxa"/>
+            <w:tcW w:w="2984" w:type="dxa"/>
           </w:tcPr>
           <w:p>
             <w:pPr>
@@ -1318,7 +2345,7 @@
         </w:tc>
         <w:tc>
           <w:tcPr>
-            <w:tcW w:w="972" w:type="dxa"/>
+            <w:tcW w:w="970" w:type="dxa"/>
           </w:tcPr>
           <w:p>
             <w:pPr>
@@ -1334,7 +2361,7 @@
         </w:tc>
         <w:tc>
           <w:tcPr>
-            <w:tcW w:w="771" w:type="dxa"/>
+            <w:tcW w:w="765" w:type="dxa"/>
           </w:tcPr>
           <w:p>
             <w:pPr>
@@ -1350,7 +2377,7 @@
         </w:tc>
         <w:tc>
           <w:tcPr>
-            <w:tcW w:w="948" w:type="dxa"/>
+            <w:tcW w:w="1034" w:type="dxa"/>
           </w:tcPr>
           <w:p>
             <w:pPr>
@@ -1366,7 +2393,7 @@
         </w:tc>
         <w:tc>
           <w:tcPr>
-            <w:tcW w:w="1975" w:type="dxa"/>
+            <w:tcW w:w="1946" w:type="dxa"/>
           </w:tcPr>
           <w:p>
             <w:pPr>
@@ -1389,7 +2416,7 @@
         <w:tc>
           <w:tcPr>
             <w:cnfStyle w:val="001000000000" w:firstRow="0" w:lastRow="0" w:firstColumn="1" w:lastColumn="0" w:oddVBand="0" w:evenVBand="0" w:oddHBand="0" w:evenHBand="0" w:firstRowFirstColumn="0" w:firstRowLastColumn="0" w:lastRowFirstColumn="0" w:lastRowLastColumn="0"/>
-            <w:tcW w:w="520" w:type="dxa"/>
+            <w:tcW w:w="517" w:type="dxa"/>
           </w:tcPr>
           <w:p>
             <w:pPr>
@@ -1402,20 +2429,23 @@
               </w:rPr>
             </w:pPr>
             <w:r>
-              <w:t>9</w:t>
-            </w:r>
-          </w:p>
-          <w:p>
-            <w:pPr>
-              <w:bidi w:val="0"/>
-              <w:spacing w:before="240" w:after="240"/>
-              <w:jc w:val="center"/>
-            </w:pPr>
-          </w:p>
-        </w:tc>
-        <w:tc>
-          <w:tcPr>
-            <w:tcW w:w="987" w:type="dxa"/>
+              <w:t>1</w:t>
+            </w:r>
+            <w:r>
+              <w:t>6</w:t>
+            </w:r>
+          </w:p>
+          <w:p>
+            <w:pPr>
+              <w:bidi w:val="0"/>
+              <w:spacing w:before="240" w:after="240"/>
+              <w:jc w:val="center"/>
+            </w:pPr>
+          </w:p>
+        </w:tc>
+        <w:tc>
+          <w:tcPr>
+            <w:tcW w:w="986" w:type="dxa"/>
           </w:tcPr>
           <w:p>
             <w:pPr>
@@ -1447,7 +2477,7 @@
         </w:tc>
         <w:tc>
           <w:tcPr>
-            <w:tcW w:w="3029" w:type="dxa"/>
+            <w:tcW w:w="2984" w:type="dxa"/>
           </w:tcPr>
           <w:p>
             <w:pPr>
@@ -1462,19 +2492,13 @@
               <w:rPr>
                 <w:highlight w:val="yellow"/>
               </w:rPr>
-              <w:t xml:space="preserve">The system will have the ability to track </w:t>
-            </w:r>
-            <w:r>
-              <w:rPr>
-                <w:highlight w:val="yellow"/>
-              </w:rPr>
-              <w:t>damaged or date expired products</w:t>
-            </w:r>
-          </w:p>
-        </w:tc>
-        <w:tc>
-          <w:tcPr>
-            <w:tcW w:w="972" w:type="dxa"/>
+              <w:t>The system will have the ability to track damaged or date expired products</w:t>
+            </w:r>
+          </w:p>
+        </w:tc>
+        <w:tc>
+          <w:tcPr>
+            <w:tcW w:w="970" w:type="dxa"/>
           </w:tcPr>
           <w:p>
             <w:pPr>
@@ -1490,7 +2514,7 @@
         </w:tc>
         <w:tc>
           <w:tcPr>
-            <w:tcW w:w="771" w:type="dxa"/>
+            <w:tcW w:w="765" w:type="dxa"/>
           </w:tcPr>
           <w:p>
             <w:pPr>
@@ -1506,7 +2530,7 @@
         </w:tc>
         <w:tc>
           <w:tcPr>
-            <w:tcW w:w="948" w:type="dxa"/>
+            <w:tcW w:w="1034" w:type="dxa"/>
           </w:tcPr>
           <w:p>
             <w:pPr>
@@ -1522,7 +2546,7 @@
         </w:tc>
         <w:tc>
           <w:tcPr>
-            <w:tcW w:w="1975" w:type="dxa"/>
+            <w:tcW w:w="1946" w:type="dxa"/>
           </w:tcPr>
           <w:p>
             <w:pPr>
@@ -1544,22 +2568,25 @@
         <w:tc>
           <w:tcPr>
             <w:cnfStyle w:val="001000000000" w:firstRow="0" w:lastRow="0" w:firstColumn="1" w:lastColumn="0" w:oddVBand="0" w:evenVBand="0" w:oddHBand="0" w:evenHBand="0" w:firstRowFirstColumn="0" w:firstRowLastColumn="0" w:lastRowFirstColumn="0" w:lastRowLastColumn="0"/>
-            <w:tcW w:w="520" w:type="dxa"/>
-          </w:tcPr>
-          <w:p>
-            <w:pPr>
-              <w:bidi w:val="0"/>
-              <w:spacing w:before="240" w:after="240"/>
-              <w:jc w:val="center"/>
-            </w:pPr>
-            <w:r>
-              <w:t>10</w:t>
-            </w:r>
-          </w:p>
-        </w:tc>
-        <w:tc>
-          <w:tcPr>
-            <w:tcW w:w="987" w:type="dxa"/>
+            <w:tcW w:w="517" w:type="dxa"/>
+          </w:tcPr>
+          <w:p>
+            <w:pPr>
+              <w:bidi w:val="0"/>
+              <w:spacing w:before="240" w:after="240"/>
+              <w:jc w:val="center"/>
+            </w:pPr>
+            <w:r>
+              <w:t>1</w:t>
+            </w:r>
+            <w:r>
+              <w:t>7</w:t>
+            </w:r>
+          </w:p>
+        </w:tc>
+        <w:tc>
+          <w:tcPr>
+            <w:tcW w:w="986" w:type="dxa"/>
           </w:tcPr>
           <w:p>
             <w:pPr>
@@ -1585,13 +2612,13 @@
               <w:cnfStyle w:val="000000000000" w:firstRow="0" w:lastRow="0" w:firstColumn="0" w:lastColumn="0" w:oddVBand="0" w:evenVBand="0" w:oddHBand="0" w:evenHBand="0" w:firstRowFirstColumn="0" w:firstRowLastColumn="0" w:lastRowFirstColumn="0" w:lastRowLastColumn="0"/>
             </w:pPr>
             <w:r>
-              <w:t>NF</w:t>
-            </w:r>
-          </w:p>
-        </w:tc>
-        <w:tc>
-          <w:tcPr>
-            <w:tcW w:w="3029" w:type="dxa"/>
+              <w:t>F</w:t>
+            </w:r>
+          </w:p>
+        </w:tc>
+        <w:tc>
+          <w:tcPr>
+            <w:tcW w:w="2984" w:type="dxa"/>
           </w:tcPr>
           <w:p>
             <w:pPr>
@@ -1626,7 +2653,7 @@
         </w:tc>
         <w:tc>
           <w:tcPr>
-            <w:tcW w:w="972" w:type="dxa"/>
+            <w:tcW w:w="970" w:type="dxa"/>
           </w:tcPr>
           <w:p>
             <w:pPr>
@@ -1642,7 +2669,7 @@
         </w:tc>
         <w:tc>
           <w:tcPr>
-            <w:tcW w:w="771" w:type="dxa"/>
+            <w:tcW w:w="765" w:type="dxa"/>
           </w:tcPr>
           <w:p>
             <w:pPr>
@@ -1658,7 +2685,7 @@
         </w:tc>
         <w:tc>
           <w:tcPr>
-            <w:tcW w:w="948" w:type="dxa"/>
+            <w:tcW w:w="1034" w:type="dxa"/>
           </w:tcPr>
           <w:p>
             <w:pPr>
@@ -1674,7 +2701,7 @@
         </w:tc>
         <w:tc>
           <w:tcPr>
-            <w:tcW w:w="1975" w:type="dxa"/>
+            <w:tcW w:w="1946" w:type="dxa"/>
           </w:tcPr>
           <w:p>
             <w:pPr>
@@ -1697,22 +2724,25 @@
         <w:tc>
           <w:tcPr>
             <w:cnfStyle w:val="001000000000" w:firstRow="0" w:lastRow="0" w:firstColumn="1" w:lastColumn="0" w:oddVBand="0" w:evenVBand="0" w:oddHBand="0" w:evenHBand="0" w:firstRowFirstColumn="0" w:firstRowLastColumn="0" w:lastRowFirstColumn="0" w:lastRowLastColumn="0"/>
-            <w:tcW w:w="520" w:type="dxa"/>
-          </w:tcPr>
-          <w:p>
-            <w:pPr>
-              <w:bidi w:val="0"/>
-              <w:spacing w:before="240" w:after="240"/>
-              <w:jc w:val="center"/>
-            </w:pPr>
-            <w:r>
-              <w:t>11</w:t>
-            </w:r>
-          </w:p>
-        </w:tc>
-        <w:tc>
-          <w:tcPr>
-            <w:tcW w:w="987" w:type="dxa"/>
+            <w:tcW w:w="517" w:type="dxa"/>
+          </w:tcPr>
+          <w:p>
+            <w:pPr>
+              <w:bidi w:val="0"/>
+              <w:spacing w:before="240" w:after="240"/>
+              <w:jc w:val="center"/>
+            </w:pPr>
+            <w:r>
+              <w:t>1</w:t>
+            </w:r>
+            <w:r>
+              <w:t>8</w:t>
+            </w:r>
+          </w:p>
+        </w:tc>
+        <w:tc>
+          <w:tcPr>
+            <w:tcW w:w="986" w:type="dxa"/>
           </w:tcPr>
           <w:p>
             <w:pPr>
@@ -1744,7 +2774,7 @@
         </w:tc>
         <w:tc>
           <w:tcPr>
-            <w:tcW w:w="3029" w:type="dxa"/>
+            <w:tcW w:w="2984" w:type="dxa"/>
           </w:tcPr>
           <w:p>
             <w:pPr>
@@ -1759,7 +2789,7 @@
         </w:tc>
         <w:tc>
           <w:tcPr>
-            <w:tcW w:w="972" w:type="dxa"/>
+            <w:tcW w:w="970" w:type="dxa"/>
           </w:tcPr>
           <w:p>
             <w:pPr>
@@ -1775,7 +2805,7 @@
         </w:tc>
         <w:tc>
           <w:tcPr>
-            <w:tcW w:w="771" w:type="dxa"/>
+            <w:tcW w:w="765" w:type="dxa"/>
           </w:tcPr>
           <w:p>
             <w:pPr>
@@ -1791,16 +2821,15 @@
         </w:tc>
         <w:tc>
           <w:tcPr>
-            <w:tcW w:w="948" w:type="dxa"/>
-          </w:tcPr>
-          <w:p>
-            <w:pPr>
-              <w:bidi w:val="0"/>
-              <w:spacing w:before="240" w:after="240"/>
-              <w:jc w:val="center"/>
-              <w:cnfStyle w:val="000000100000" w:firstRow="0" w:lastRow="0" w:firstColumn="0" w:lastColumn="0" w:oddVBand="0" w:evenVBand="0" w:oddHBand="1" w:evenHBand="0" w:firstRowFirstColumn="0" w:firstRowLastColumn="0" w:lastRowFirstColumn="0" w:lastRowLastColumn="0"/>
-              <w:rPr>
-                <w:rFonts w:hint="cs"/>
+            <w:tcW w:w="1034" w:type="dxa"/>
+          </w:tcPr>
+          <w:p>
+            <w:pPr>
+              <w:bidi w:val="0"/>
+              <w:spacing w:before="240" w:after="240"/>
+              <w:jc w:val="center"/>
+              <w:cnfStyle w:val="000000100000" w:firstRow="0" w:lastRow="0" w:firstColumn="0" w:lastColumn="0" w:oddVBand="0" w:evenVBand="0" w:oddHBand="1" w:evenHBand="0" w:firstRowFirstColumn="0" w:firstRowLastColumn="0" w:lastRowFirstColumn="0" w:lastRowLastColumn="0"/>
+              <w:rPr>
                 <w:rtl/>
               </w:rPr>
             </w:pPr>
@@ -1811,146 +2840,14 @@
         </w:tc>
         <w:tc>
           <w:tcPr>
-            <w:tcW w:w="1975" w:type="dxa"/>
-          </w:tcPr>
-          <w:p>
-            <w:pPr>
-              <w:bidi w:val="0"/>
-              <w:spacing w:before="240" w:after="240"/>
-              <w:jc w:val="center"/>
-              <w:cnfStyle w:val="000000100000" w:firstRow="0" w:lastRow="0" w:firstColumn="0" w:lastColumn="0" w:oddVBand="0" w:evenVBand="0" w:oddHBand="1" w:evenHBand="0" w:firstRowFirstColumn="0" w:firstRowLastColumn="0" w:lastRowFirstColumn="0" w:lastRowLastColumn="0"/>
-            </w:pPr>
-            <w:r>
-              <w:t>Yes</w:t>
-            </w:r>
-          </w:p>
-        </w:tc>
-      </w:tr>
-      <w:tr>
-        <w:trPr>
-          <w:trHeight w:val="570"/>
-        </w:trPr>
-        <w:tc>
-          <w:tcPr>
-            <w:cnfStyle w:val="001000000000" w:firstRow="0" w:lastRow="0" w:firstColumn="1" w:lastColumn="0" w:oddVBand="0" w:evenVBand="0" w:oddHBand="0" w:evenHBand="0" w:firstRowFirstColumn="0" w:firstRowLastColumn="0" w:lastRowFirstColumn="0" w:lastRowLastColumn="0"/>
-            <w:tcW w:w="520" w:type="dxa"/>
-          </w:tcPr>
-          <w:p>
-            <w:pPr>
-              <w:bidi w:val="0"/>
-              <w:spacing w:before="240" w:after="240"/>
-              <w:jc w:val="center"/>
-            </w:pPr>
-            <w:r>
-              <w:t>12</w:t>
-            </w:r>
-          </w:p>
-        </w:tc>
-        <w:tc>
-          <w:tcPr>
-            <w:tcW w:w="987" w:type="dxa"/>
-          </w:tcPr>
-          <w:p>
-            <w:pPr>
-              <w:bidi w:val="0"/>
-              <w:spacing w:before="240" w:after="240"/>
-              <w:jc w:val="center"/>
-              <w:cnfStyle w:val="000000000000" w:firstRow="0" w:lastRow="0" w:firstColumn="0" w:lastColumn="0" w:oddVBand="0" w:evenVBand="0" w:oddHBand="0" w:evenHBand="0" w:firstRowFirstColumn="0" w:firstRowLastColumn="0" w:lastRowFirstColumn="0" w:lastRowLastColumn="0"/>
-            </w:pPr>
-            <w:r>
-              <w:t>Stroage</w:t>
-            </w:r>
-          </w:p>
-        </w:tc>
-        <w:tc>
-          <w:tcPr>
-            <w:tcW w:w="1282" w:type="dxa"/>
-          </w:tcPr>
-          <w:p>
-            <w:pPr>
-              <w:bidi w:val="0"/>
-              <w:spacing w:before="240" w:after="240"/>
-              <w:jc w:val="center"/>
-              <w:cnfStyle w:val="000000000000" w:firstRow="0" w:lastRow="0" w:firstColumn="0" w:lastColumn="0" w:oddVBand="0" w:evenVBand="0" w:oddHBand="0" w:evenHBand="0" w:firstRowFirstColumn="0" w:firstRowLastColumn="0" w:lastRowFirstColumn="0" w:lastRowLastColumn="0"/>
-            </w:pPr>
-            <w:r>
-              <w:t>F</w:t>
-            </w:r>
-          </w:p>
-        </w:tc>
-        <w:tc>
-          <w:tcPr>
-            <w:tcW w:w="3029" w:type="dxa"/>
-          </w:tcPr>
-          <w:p>
-            <w:pPr>
-              <w:bidi w:val="0"/>
-              <w:spacing w:before="240" w:after="240"/>
-              <w:cnfStyle w:val="000000000000" w:firstRow="0" w:lastRow="0" w:firstColumn="0" w:lastColumn="0" w:oddVBand="0" w:evenVBand="0" w:oddHBand="0" w:evenHBand="0" w:firstRowFirstColumn="0" w:firstRowLastColumn="0" w:lastRowFirstColumn="0" w:lastRowLastColumn="0"/>
-            </w:pPr>
-            <w:r>
-              <w:t>The system will allow the user to put a discount percentage on a product for a limited amount of time.</w:t>
-            </w:r>
-          </w:p>
-        </w:tc>
-        <w:tc>
-          <w:tcPr>
-            <w:tcW w:w="972" w:type="dxa"/>
-          </w:tcPr>
-          <w:p>
-            <w:pPr>
-              <w:bidi w:val="0"/>
-              <w:spacing w:before="240" w:after="240"/>
-              <w:jc w:val="center"/>
-              <w:cnfStyle w:val="000000000000" w:firstRow="0" w:lastRow="0" w:firstColumn="0" w:lastColumn="0" w:oddVBand="0" w:evenVBand="0" w:oddHBand="0" w:evenHBand="0" w:firstRowFirstColumn="0" w:firstRowLastColumn="0" w:lastRowFirstColumn="0" w:lastRowLastColumn="0"/>
-            </w:pPr>
-            <w:r>
-              <w:t>NTH</w:t>
-            </w:r>
-          </w:p>
-        </w:tc>
-        <w:tc>
-          <w:tcPr>
-            <w:tcW w:w="771" w:type="dxa"/>
-          </w:tcPr>
-          <w:p>
-            <w:pPr>
-              <w:bidi w:val="0"/>
-              <w:spacing w:before="240" w:after="240"/>
-              <w:jc w:val="center"/>
-              <w:cnfStyle w:val="000000000000" w:firstRow="0" w:lastRow="0" w:firstColumn="0" w:lastColumn="0" w:oddVBand="0" w:evenVBand="0" w:oddHBand="0" w:evenHBand="0" w:firstRowFirstColumn="0" w:firstRowLastColumn="0" w:lastRowFirstColumn="0" w:lastRowLastColumn="0"/>
-            </w:pPr>
-            <w:r>
-              <w:t>High</w:t>
-            </w:r>
-          </w:p>
-        </w:tc>
-        <w:tc>
-          <w:tcPr>
-            <w:tcW w:w="948" w:type="dxa"/>
-          </w:tcPr>
-          <w:p>
-            <w:pPr>
-              <w:bidi w:val="0"/>
-              <w:spacing w:before="240" w:after="240"/>
-              <w:jc w:val="center"/>
-              <w:cnfStyle w:val="000000000000" w:firstRow="0" w:lastRow="0" w:firstColumn="0" w:lastColumn="0" w:oddVBand="0" w:evenVBand="0" w:oddHBand="0" w:evenHBand="0" w:firstRowFirstColumn="0" w:firstRowLastColumn="0" w:lastRowFirstColumn="0" w:lastRowLastColumn="0"/>
-            </w:pPr>
-            <w:r>
-              <w:t>Done</w:t>
-            </w:r>
-          </w:p>
-        </w:tc>
-        <w:tc>
-          <w:tcPr>
-            <w:tcW w:w="1975" w:type="dxa"/>
-          </w:tcPr>
-          <w:p>
-            <w:pPr>
-              <w:bidi w:val="0"/>
-              <w:spacing w:before="240" w:after="240"/>
-              <w:jc w:val="center"/>
-              <w:cnfStyle w:val="000000000000" w:firstRow="0" w:lastRow="0" w:firstColumn="0" w:lastColumn="0" w:oddVBand="0" w:evenVBand="0" w:oddHBand="0" w:evenHBand="0" w:firstRowFirstColumn="0" w:firstRowLastColumn="0" w:lastRowFirstColumn="0" w:lastRowLastColumn="0"/>
+            <w:tcW w:w="1946" w:type="dxa"/>
+          </w:tcPr>
+          <w:p>
+            <w:pPr>
+              <w:bidi w:val="0"/>
+              <w:spacing w:before="240" w:after="240"/>
+              <w:jc w:val="center"/>
+              <w:cnfStyle w:val="000000100000" w:firstRow="0" w:lastRow="0" w:firstColumn="0" w:lastColumn="0" w:oddVBand="0" w:evenVBand="0" w:oddHBand="1" w:evenHBand="0" w:firstRowFirstColumn="0" w:firstRowLastColumn="0" w:lastRowFirstColumn="0" w:lastRowLastColumn="0"/>
             </w:pPr>
             <w:r>
               <w:t>Yes</w:t>
@@ -1980,17 +2877,6 @@
           <w:bCs/>
         </w:rPr>
       </w:pPr>
-    </w:p>
-    <w:p>
-      <w:pPr>
-        <w:bidi w:val="0"/>
-        <w:spacing w:before="120"/>
-        <w:jc w:val="center"/>
-        <w:rPr>
-          <w:b/>
-          <w:bCs/>
-        </w:rPr>
-      </w:pPr>
       <w:r>
         <w:rPr>
           <w:b/>
@@ -1998,17 +2884,13 @@
         </w:rPr>
         <w:t>Questions for the client</w:t>
       </w:r>
-    </w:p>
-    <w:p>
-      <w:pPr>
-        <w:bidi w:val="0"/>
-        <w:spacing w:before="120"/>
-        <w:jc w:val="center"/>
+      <w:r>
         <w:rPr>
           <w:b/>
           <w:bCs/>
         </w:rPr>
-      </w:pPr>
+        <w:t>:</w:t>
+      </w:r>
     </w:p>
     <w:tbl>
       <w:tblPr>
@@ -2221,7 +3103,6 @@
               <w:jc w:val="center"/>
             </w:pPr>
             <w:r>
-              <w:lastRenderedPageBreak/>
               <w:t>2</w:t>
             </w:r>
           </w:p>
@@ -2364,6 +3245,187 @@
           </w:p>
         </w:tc>
       </w:tr>
+      <w:tr>
+        <w:trPr>
+          <w:trHeight w:val="570"/>
+        </w:trPr>
+        <w:tc>
+          <w:tcPr>
+            <w:cnfStyle w:val="001000000000" w:firstRow="0" w:lastRow="0" w:firstColumn="1" w:lastColumn="0" w:oddVBand="0" w:evenVBand="0" w:oddHBand="0" w:evenHBand="0" w:firstRowFirstColumn="0" w:firstRowLastColumn="0" w:lastRowFirstColumn="0" w:lastRowLastColumn="0"/>
+            <w:tcW w:w="554" w:type="dxa"/>
+            <w:tcBorders>
+              <w:right w:val="double" w:sz="4" w:space="0" w:color="auto"/>
+            </w:tcBorders>
+          </w:tcPr>
+          <w:p>
+            <w:pPr>
+              <w:bidi w:val="0"/>
+              <w:spacing w:before="240" w:after="240"/>
+              <w:jc w:val="center"/>
+            </w:pPr>
+            <w:r>
+              <w:t>4</w:t>
+            </w:r>
+          </w:p>
+        </w:tc>
+        <w:tc>
+          <w:tcPr>
+            <w:tcW w:w="996" w:type="dxa"/>
+            <w:tcBorders>
+              <w:left w:val="double" w:sz="4" w:space="0" w:color="auto"/>
+              <w:right w:val="double" w:sz="4" w:space="0" w:color="auto"/>
+            </w:tcBorders>
+          </w:tcPr>
+          <w:p>
+            <w:pPr>
+              <w:bidi w:val="0"/>
+              <w:spacing w:before="240" w:after="240"/>
+              <w:jc w:val="center"/>
+              <w:cnfStyle w:val="000000000000" w:firstRow="0" w:lastRow="0" w:firstColumn="0" w:lastColumn="0" w:oddVBand="0" w:evenVBand="0" w:oddHBand="0" w:evenHBand="0" w:firstRowFirstColumn="0" w:firstRowLastColumn="0" w:lastRowFirstColumn="0" w:lastRowLastColumn="0"/>
+              <w:rPr>
+                <w:highlight w:val="cyan"/>
+              </w:rPr>
+            </w:pPr>
+            <w:r>
+              <w:rPr>
+                <w:highlight w:val="cyan"/>
+              </w:rPr>
+              <w:t>Period order</w:t>
+            </w:r>
+          </w:p>
+        </w:tc>
+        <w:tc>
+          <w:tcPr>
+            <w:tcW w:w="3548" w:type="dxa"/>
+            <w:tcBorders>
+              <w:left w:val="double" w:sz="4" w:space="0" w:color="auto"/>
+              <w:right w:val="double" w:sz="4" w:space="0" w:color="auto"/>
+            </w:tcBorders>
+          </w:tcPr>
+          <w:p>
+            <w:pPr>
+              <w:bidi w:val="0"/>
+              <w:spacing w:before="240" w:after="240"/>
+              <w:cnfStyle w:val="000000000000" w:firstRow="0" w:lastRow="0" w:firstColumn="0" w:lastColumn="0" w:oddVBand="0" w:evenVBand="0" w:oddHBand="0" w:evenHBand="0" w:firstRowFirstColumn="0" w:firstRowLastColumn="0" w:lastRowFirstColumn="0" w:lastRowLastColumn="0"/>
+            </w:pPr>
+            <w:r>
+              <w:rPr>
+                <w:highlight w:val="cyan"/>
+              </w:rPr>
+              <w:t>How do we defined the period? should we order every month? Or every year? …</w:t>
+            </w:r>
+          </w:p>
+        </w:tc>
+        <w:tc>
+          <w:tcPr>
+            <w:tcW w:w="3547" w:type="dxa"/>
+            <w:tcBorders>
+              <w:left w:val="double" w:sz="4" w:space="0" w:color="auto"/>
+            </w:tcBorders>
+          </w:tcPr>
+          <w:p>
+            <w:pPr>
+              <w:bidi w:val="0"/>
+              <w:spacing w:before="240" w:after="240"/>
+              <w:jc w:val="center"/>
+              <w:cnfStyle w:val="000000000000" w:firstRow="0" w:lastRow="0" w:firstColumn="0" w:lastColumn="0" w:oddVBand="0" w:evenVBand="0" w:oddHBand="0" w:evenHBand="0" w:firstRowFirstColumn="0" w:firstRowLastColumn="0" w:lastRowFirstColumn="0" w:lastRowLastColumn="0"/>
+            </w:pPr>
+          </w:p>
+        </w:tc>
+      </w:tr>
+      <w:tr>
+        <w:trPr>
+          <w:cnfStyle w:val="000000100000" w:firstRow="0" w:lastRow="0" w:firstColumn="0" w:lastColumn="0" w:oddVBand="0" w:evenVBand="0" w:oddHBand="1" w:evenHBand="0" w:firstRowFirstColumn="0" w:firstRowLastColumn="0" w:lastRowFirstColumn="0" w:lastRowLastColumn="0"/>
+          <w:trHeight w:val="570"/>
+        </w:trPr>
+        <w:tc>
+          <w:tcPr>
+            <w:cnfStyle w:val="001000000000" w:firstRow="0" w:lastRow="0" w:firstColumn="1" w:lastColumn="0" w:oddVBand="0" w:evenVBand="0" w:oddHBand="0" w:evenHBand="0" w:firstRowFirstColumn="0" w:firstRowLastColumn="0" w:lastRowFirstColumn="0" w:lastRowLastColumn="0"/>
+            <w:tcW w:w="554" w:type="dxa"/>
+            <w:tcBorders>
+              <w:right w:val="double" w:sz="4" w:space="0" w:color="auto"/>
+            </w:tcBorders>
+          </w:tcPr>
+          <w:p>
+            <w:pPr>
+              <w:bidi w:val="0"/>
+              <w:spacing w:before="240" w:after="240"/>
+              <w:jc w:val="center"/>
+            </w:pPr>
+            <w:r>
+              <w:lastRenderedPageBreak/>
+              <w:t>5</w:t>
+            </w:r>
+          </w:p>
+        </w:tc>
+        <w:tc>
+          <w:tcPr>
+            <w:tcW w:w="996" w:type="dxa"/>
+            <w:tcBorders>
+              <w:left w:val="double" w:sz="4" w:space="0" w:color="auto"/>
+              <w:right w:val="double" w:sz="4" w:space="0" w:color="auto"/>
+            </w:tcBorders>
+          </w:tcPr>
+          <w:p>
+            <w:pPr>
+              <w:bidi w:val="0"/>
+              <w:spacing w:before="240" w:after="240"/>
+              <w:jc w:val="center"/>
+              <w:cnfStyle w:val="000000100000" w:firstRow="0" w:lastRow="0" w:firstColumn="0" w:lastColumn="0" w:oddVBand="0" w:evenVBand="0" w:oddHBand="1" w:evenHBand="0" w:firstRowFirstColumn="0" w:firstRowLastColumn="0" w:lastRowFirstColumn="0" w:lastRowLastColumn="0"/>
+              <w:rPr>
+                <w:highlight w:val="cyan"/>
+              </w:rPr>
+            </w:pPr>
+            <w:r>
+              <w:rPr>
+                <w:highlight w:val="cyan"/>
+              </w:rPr>
+              <w:t>New Product Stock</w:t>
+            </w:r>
+          </w:p>
+        </w:tc>
+        <w:tc>
+          <w:tcPr>
+            <w:tcW w:w="3548" w:type="dxa"/>
+            <w:tcBorders>
+              <w:left w:val="double" w:sz="4" w:space="0" w:color="auto"/>
+              <w:right w:val="double" w:sz="4" w:space="0" w:color="auto"/>
+            </w:tcBorders>
+          </w:tcPr>
+          <w:p>
+            <w:pPr>
+              <w:bidi w:val="0"/>
+              <w:spacing w:before="240" w:after="240"/>
+              <w:cnfStyle w:val="000000100000" w:firstRow="0" w:lastRow="0" w:firstColumn="0" w:lastColumn="0" w:oddVBand="0" w:evenVBand="0" w:oddHBand="1" w:evenHBand="0" w:firstRowFirstColumn="0" w:firstRowLastColumn="0" w:lastRowFirstColumn="0" w:lastRowLastColumn="0"/>
+              <w:rPr>
+                <w:highlight w:val="cyan"/>
+              </w:rPr>
+            </w:pPr>
+            <w:r>
+              <w:rPr>
+                <w:highlight w:val="cyan"/>
+              </w:rPr>
+              <w:t>How should we calculate the sufficient new stock we need to order? Should we check average period sells? or by constant? …</w:t>
+            </w:r>
+          </w:p>
+        </w:tc>
+        <w:tc>
+          <w:tcPr>
+            <w:tcW w:w="3547" w:type="dxa"/>
+            <w:tcBorders>
+              <w:left w:val="double" w:sz="4" w:space="0" w:color="auto"/>
+            </w:tcBorders>
+          </w:tcPr>
+          <w:p>
+            <w:pPr>
+              <w:bidi w:val="0"/>
+              <w:spacing w:before="240" w:after="240"/>
+              <w:jc w:val="center"/>
+              <w:cnfStyle w:val="000000100000" w:firstRow="0" w:lastRow="0" w:firstColumn="0" w:lastColumn="0" w:oddVBand="0" w:evenVBand="0" w:oddHBand="1" w:evenHBand="0" w:firstRowFirstColumn="0" w:firstRowLastColumn="0" w:lastRowFirstColumn="0" w:lastRowLastColumn="0"/>
+            </w:pPr>
+          </w:p>
+        </w:tc>
+      </w:tr>
     </w:tbl>
     <w:p>
       <w:pPr>
@@ -2373,6 +3435,263 @@
         <w:rPr>
           <w:b/>
           <w:bCs/>
+          <w:sz w:val="32"/>
+          <w:szCs w:val="32"/>
+        </w:rPr>
+      </w:pPr>
+    </w:p>
+    <w:p>
+      <w:pPr>
+        <w:bidi w:val="0"/>
+        <w:spacing w:before="120"/>
+        <w:jc w:val="center"/>
+        <w:rPr>
+          <w:b/>
+          <w:bCs/>
+          <w:sz w:val="32"/>
+          <w:szCs w:val="32"/>
+        </w:rPr>
+      </w:pPr>
+    </w:p>
+    <w:p>
+      <w:pPr>
+        <w:bidi w:val="0"/>
+        <w:spacing w:before="120"/>
+        <w:jc w:val="center"/>
+        <w:rPr>
+          <w:b/>
+          <w:bCs/>
+          <w:sz w:val="32"/>
+          <w:szCs w:val="32"/>
+        </w:rPr>
+      </w:pPr>
+      <w:r>
+        <w:rPr>
+          <w:b/>
+          <w:bCs/>
+          <w:sz w:val="32"/>
+          <w:szCs w:val="32"/>
+        </w:rPr>
+        <w:t>Explanations for changing requirements:</w:t>
+      </w:r>
+    </w:p>
+    <w:p>
+      <w:pPr>
+        <w:bidi w:val="0"/>
+        <w:spacing w:before="120"/>
+        <w:jc w:val="center"/>
+        <w:rPr>
+          <w:b/>
+          <w:bCs/>
+          <w:sz w:val="32"/>
+          <w:szCs w:val="32"/>
+        </w:rPr>
+      </w:pPr>
+    </w:p>
+    <w:p>
+      <w:pPr>
+        <w:bidi w:val="0"/>
+        <w:spacing w:before="120"/>
+        <w:rPr>
+          <w:b/>
+          <w:bCs/>
+          <w:sz w:val="24"/>
+          <w:szCs w:val="24"/>
+        </w:rPr>
+      </w:pPr>
+      <w:r>
+        <w:rPr>
+          <w:b/>
+          <w:bCs/>
+          <w:sz w:val="24"/>
+          <w:szCs w:val="24"/>
+          <w:u w:val="single"/>
+        </w:rPr>
+        <w:t xml:space="preserve">Requirement </w:t>
+      </w:r>
+      <w:r>
+        <w:rPr>
+          <w:b/>
+          <w:bCs/>
+          <w:sz w:val="24"/>
+          <w:szCs w:val="24"/>
+          <w:u w:val="single"/>
+        </w:rPr>
+        <w:t>2</w:t>
+      </w:r>
+      <w:r>
+        <w:rPr>
+          <w:b/>
+          <w:bCs/>
+          <w:sz w:val="24"/>
+          <w:szCs w:val="24"/>
+          <w:u w:val="single"/>
+        </w:rPr>
+        <w:t xml:space="preserve"> :</w:t>
+      </w:r>
+      <w:r>
+        <w:rPr>
+          <w:b/>
+          <w:bCs/>
+          <w:sz w:val="24"/>
+          <w:szCs w:val="24"/>
+        </w:rPr>
+        <w:t xml:space="preserve"> </w:t>
+      </w:r>
+      <w:r>
+        <w:rPr>
+          <w:b/>
+          <w:bCs/>
+          <w:sz w:val="24"/>
+          <w:szCs w:val="24"/>
+        </w:rPr>
+        <w:t>Added new minimum required field for each products to measure if product runs below some quantity.</w:t>
+      </w:r>
+    </w:p>
+    <w:p>
+      <w:pPr>
+        <w:bidi w:val="0"/>
+        <w:spacing w:before="120"/>
+        <w:rPr>
+          <w:b/>
+          <w:bCs/>
+          <w:sz w:val="24"/>
+          <w:szCs w:val="24"/>
+        </w:rPr>
+      </w:pPr>
+      <w:r>
+        <w:rPr>
+          <w:b/>
+          <w:bCs/>
+          <w:sz w:val="24"/>
+          <w:szCs w:val="24"/>
+          <w:u w:val="single"/>
+        </w:rPr>
+        <w:t>Requirement 3 :</w:t>
+      </w:r>
+      <w:r>
+        <w:rPr>
+          <w:b/>
+          <w:bCs/>
+          <w:sz w:val="24"/>
+          <w:szCs w:val="24"/>
+        </w:rPr>
+        <w:t xml:space="preserve"> No system alerts anymore. The system will automatically order new product stock who</w:t>
+      </w:r>
+      <w:r>
+        <w:rPr>
+          <w:rFonts w:hint="cs"/>
+          <w:b/>
+          <w:bCs/>
+          <w:sz w:val="24"/>
+          <w:szCs w:val="24"/>
+          <w:rtl/>
+        </w:rPr>
+        <w:t>'</w:t>
+      </w:r>
+      <w:r>
+        <w:rPr>
+          <w:b/>
+          <w:bCs/>
+          <w:sz w:val="24"/>
+          <w:szCs w:val="24"/>
+        </w:rPr>
+        <w:t>s runs below the minimum required.</w:t>
+      </w:r>
+    </w:p>
+    <w:p>
+      <w:pPr>
+        <w:bidi w:val="0"/>
+        <w:spacing w:before="120"/>
+        <w:rPr>
+          <w:b/>
+          <w:bCs/>
+          <w:sz w:val="24"/>
+          <w:szCs w:val="24"/>
+        </w:rPr>
+      </w:pPr>
+      <w:r>
+        <w:rPr>
+          <w:b/>
+          <w:bCs/>
+          <w:sz w:val="24"/>
+          <w:szCs w:val="24"/>
+          <w:u w:val="single"/>
+        </w:rPr>
+        <w:t>Requirement 4 :</w:t>
+      </w:r>
+      <w:r>
+        <w:rPr>
+          <w:b/>
+          <w:bCs/>
+          <w:sz w:val="24"/>
+          <w:szCs w:val="24"/>
+        </w:rPr>
+        <w:t xml:space="preserve"> New Requirement.</w:t>
+      </w:r>
+    </w:p>
+    <w:p>
+      <w:pPr>
+        <w:bidi w:val="0"/>
+        <w:spacing w:before="120"/>
+        <w:rPr>
+          <w:rFonts w:hint="cs"/>
+          <w:b/>
+          <w:bCs/>
+          <w:sz w:val="24"/>
+          <w:szCs w:val="24"/>
+        </w:rPr>
+      </w:pPr>
+      <w:r>
+        <w:rPr>
+          <w:b/>
+          <w:bCs/>
+          <w:sz w:val="24"/>
+          <w:szCs w:val="24"/>
+          <w:u w:val="single"/>
+        </w:rPr>
+        <w:t xml:space="preserve">Requirement </w:t>
+      </w:r>
+      <w:r>
+        <w:rPr>
+          <w:b/>
+          <w:bCs/>
+          <w:sz w:val="24"/>
+          <w:szCs w:val="24"/>
+          <w:u w:val="single"/>
+        </w:rPr>
+        <w:t>5</w:t>
+      </w:r>
+      <w:r>
+        <w:rPr>
+          <w:b/>
+          <w:bCs/>
+          <w:sz w:val="24"/>
+          <w:szCs w:val="24"/>
+          <w:u w:val="single"/>
+        </w:rPr>
+        <w:t xml:space="preserve"> :</w:t>
+      </w:r>
+      <w:r>
+        <w:rPr>
+          <w:b/>
+          <w:bCs/>
+          <w:sz w:val="24"/>
+          <w:szCs w:val="24"/>
+        </w:rPr>
+        <w:t xml:space="preserve"> New Requirement.</w:t>
+      </w:r>
+    </w:p>
+    <w:p>
+      <w:pPr>
+        <w:bidi w:val="0"/>
+        <w:spacing w:before="120"/>
+        <w:rPr>
+          <w:rFonts w:hint="cs"/>
+          <w:b/>
+          <w:bCs/>
+          <w:sz w:val="24"/>
+          <w:szCs w:val="24"/>
         </w:rPr>
       </w:pPr>
     </w:p>

</xml_diff>